<commit_message>
FogOfWar + general changes
</commit_message>
<xml_diff>
--- a/Documentation/Write Up.docx
+++ b/Documentation/Write Up.docx
@@ -3432,7 +3432,13 @@
       </w:r>
       <w:r>
         <w:tab/>
-        <w:t>Without the User interface, the gameplay would be horrible and it would be near impossible to</w:t>
+        <w:t xml:space="preserve">Without the User interface, the gameplay would be </w:t>
+      </w:r>
+      <w:r>
+        <w:t>horrible,</w:t>
+      </w:r>
+      <w:r>
+        <w:t xml:space="preserve"> and it would be near impossible to</w:t>
       </w:r>
     </w:p>
     <w:p>
@@ -3493,7 +3499,13 @@
         <w:t>is generated</w:t>
       </w:r>
       <w:r>
-        <w:t xml:space="preserve"> in a line then the game would feel repetitive with a limited sense of exploration, however with good dungeon generation, the player will have choices of where to explore</w:t>
+        <w:t xml:space="preserve"> in a </w:t>
+      </w:r>
+      <w:r>
+        <w:t>line,</w:t>
+      </w:r>
+      <w:r>
+        <w:t xml:space="preserve"> then the game would feel repetitive with a limited sense of exploration, however with good dungeon generation, the player will have choices of where to explore</w:t>
       </w:r>
       <w:r>
         <w:t>.</w:t>
@@ -3550,7 +3562,13 @@
       </w:r>
       <w:r>
         <w:tab/>
-        <w:t>The loot has to be good but not too good etc.</w:t>
+        <w:t xml:space="preserve">The loot </w:t>
+      </w:r>
+      <w:r>
+        <w:t>must</w:t>
+      </w:r>
+      <w:r>
+        <w:t xml:space="preserve"> be good but not too good etc.</w:t>
       </w:r>
     </w:p>
     <w:p>
@@ -5754,7 +5772,7 @@
           <w:lang w:val="en-GB" w:bidi="ar-SA"/>
         </w:rPr>
         <w:drawing>
-          <wp:inline distT="0" distB="0" distL="0" distR="0" wp14:anchorId="547FD703" wp14:editId="33DC26C5">
+          <wp:inline distT="0" distB="0" distL="0" distR="0" wp14:anchorId="547FD703" wp14:editId="6F8D47BA">
             <wp:extent cx="5943600" cy="3345180"/>
             <wp:effectExtent l="0" t="0" r="0" b="7620"/>
             <wp:docPr id="368213656" name="Picture 1" descr="A screenshot of a game&#10;&#10;Description automatically generated"/>
@@ -6456,7 +6474,7 @@
           <w:lang w:val="en-GB" w:bidi="ar-SA"/>
         </w:rPr>
         <w:drawing>
-          <wp:inline distT="0" distB="0" distL="0" distR="0" wp14:anchorId="48E6EFF2" wp14:editId="15C5FB46">
+          <wp:inline distT="0" distB="0" distL="0" distR="0" wp14:anchorId="48E6EFF2" wp14:editId="6888D3C0">
             <wp:extent cx="5486400" cy="3200400"/>
             <wp:effectExtent l="0" t="38100" r="0" b="19050"/>
             <wp:docPr id="769787039" name="Diagram 1"/>
@@ -6886,14 +6904,37 @@
           <w:color w:val="00B050"/>
           <w:lang w:val="en-GB" w:bidi="ar-SA"/>
         </w:rPr>
-        <w:t xml:space="preserve"> </w:t>
-      </w:r>
-      <w:r>
+        <w:t xml:space="preserve"> OverlayManager, stores the overlay manager that the overlay is stored within</w:t>
+      </w:r>
+    </w:p>
+    <w:p>
+      <w:pPr>
+        <w:ind w:left="720" w:firstLine="720"/>
         <w:rPr>
           <w:color w:val="00B050"/>
           <w:lang w:val="en-GB" w:bidi="ar-SA"/>
         </w:rPr>
-        <w:t>OverlayManager, stores the overlay manager that the overlay is stored within</w:t>
+      </w:pPr>
+      <w:r>
+        <w:rPr>
+          <w:color w:val="0070C0"/>
+          <w:lang w:val="en-GB" w:bidi="ar-SA"/>
+        </w:rPr>
+        <w:t xml:space="preserve">Pos </w:t>
+      </w:r>
+      <w:r>
+        <w:rPr>
+          <w:color w:val="FF0000"/>
+          <w:lang w:val="en-GB" w:bidi="ar-SA"/>
+        </w:rPr>
+        <w:t>-&gt;</w:t>
+      </w:r>
+      <w:r>
+        <w:rPr>
+          <w:color w:val="00B050"/>
+          <w:lang w:val="en-GB" w:bidi="ar-SA"/>
+        </w:rPr>
+        <w:t xml:space="preserve"> (int, int), stores the x and y position of the Overlay within an overlay manager so it gets drawn in the right area</w:t>
       </w:r>
     </w:p>
     <w:p>
@@ -6909,7 +6950,7 @@
           <w:color w:val="0070C0"/>
           <w:lang w:val="en-GB" w:bidi="ar-SA"/>
         </w:rPr>
-        <w:t xml:space="preserve">Pos </w:t>
+        <w:t xml:space="preserve">Visible </w:t>
       </w:r>
       <w:r>
         <w:rPr>
@@ -6923,88 +6964,37 @@
           <w:color w:val="00B050"/>
           <w:lang w:val="en-GB" w:bidi="ar-SA"/>
         </w:rPr>
-        <w:t xml:space="preserve"> </w:t>
+        <w:t xml:space="preserve"> Boolean, stores the overlays state of visibility</w:t>
+      </w:r>
+    </w:p>
+    <w:p>
+      <w:pPr>
+        <w:ind w:left="720" w:firstLine="720"/>
+        <w:rPr>
+          <w:color w:val="0070C0"/>
+          <w:lang w:val="en-GB" w:bidi="ar-SA"/>
+        </w:rPr>
+      </w:pPr>
+      <w:r>
+        <w:rPr>
+          <w:color w:val="0070C0"/>
+          <w:lang w:val="en-GB" w:bidi="ar-SA"/>
+        </w:rPr>
+        <w:t xml:space="preserve">Highlighted </w:t>
+      </w:r>
+      <w:r>
+        <w:rPr>
+          <w:color w:val="FF0000"/>
+          <w:lang w:val="en-GB" w:bidi="ar-SA"/>
+        </w:rPr>
+        <w:t>-&gt;</w:t>
       </w:r>
       <w:r>
         <w:rPr>
           <w:color w:val="00B050"/>
           <w:lang w:val="en-GB" w:bidi="ar-SA"/>
         </w:rPr>
-        <w:t>(int, int), stores the x and y position of the Overlay within an overlay manager so it gets drawn in the right area</w:t>
-      </w:r>
-    </w:p>
-    <w:p>
-      <w:pPr>
-        <w:ind w:left="720" w:firstLine="720"/>
-        <w:rPr>
-          <w:color w:val="00B050"/>
-          <w:lang w:val="en-GB" w:bidi="ar-SA"/>
-        </w:rPr>
-      </w:pPr>
-      <w:r>
-        <w:rPr>
-          <w:color w:val="0070C0"/>
-          <w:lang w:val="en-GB" w:bidi="ar-SA"/>
-        </w:rPr>
-        <w:t xml:space="preserve">Visible </w:t>
-      </w:r>
-      <w:r>
-        <w:rPr>
-          <w:color w:val="FF0000"/>
-          <w:lang w:val="en-GB" w:bidi="ar-SA"/>
-        </w:rPr>
-        <w:t>-&gt;</w:t>
-      </w:r>
-      <w:r>
-        <w:rPr>
-          <w:color w:val="00B050"/>
-          <w:lang w:val="en-GB" w:bidi="ar-SA"/>
-        </w:rPr>
-        <w:t xml:space="preserve"> </w:t>
-      </w:r>
-      <w:r>
-        <w:rPr>
-          <w:color w:val="00B050"/>
-          <w:lang w:val="en-GB" w:bidi="ar-SA"/>
-        </w:rPr>
-        <w:t>Boolean, stores the overlays state of visibility</w:t>
-      </w:r>
-    </w:p>
-    <w:p>
-      <w:pPr>
-        <w:ind w:left="720" w:firstLine="720"/>
-        <w:rPr>
-          <w:color w:val="0070C0"/>
-          <w:lang w:val="en-GB" w:bidi="ar-SA"/>
-        </w:rPr>
-      </w:pPr>
-      <w:r>
-        <w:rPr>
-          <w:color w:val="0070C0"/>
-          <w:lang w:val="en-GB" w:bidi="ar-SA"/>
-        </w:rPr>
-        <w:t xml:space="preserve">Highlighted </w:t>
-      </w:r>
-      <w:r>
-        <w:rPr>
-          <w:color w:val="FF0000"/>
-          <w:lang w:val="en-GB" w:bidi="ar-SA"/>
-        </w:rPr>
-        <w:t>-&gt;</w:t>
-      </w:r>
-      <w:r>
-        <w:rPr>
-          <w:color w:val="00B050"/>
-          <w:lang w:val="en-GB" w:bidi="ar-SA"/>
-        </w:rPr>
-        <w:t xml:space="preserve"> </w:t>
-      </w:r>
-      <w:r>
-        <w:rPr>
-          <w:color w:val="00B050"/>
-          <w:lang w:val="en-GB" w:bidi="ar-SA"/>
-        </w:rPr>
-        <w:t>Element|None</w:t>
+        <w:t xml:space="preserve"> Element|None</w:t>
       </w:r>
       <w:r>
         <w:rPr>
@@ -8530,11 +8520,47 @@
     </w:p>
     <w:p>
       <w:pPr>
+        <w:ind w:left="720" w:firstLine="720"/>
+        <w:rPr>
+          <w:color w:val="0070C0"/>
+          <w:lang w:val="en-GB" w:bidi="ar-SA"/>
+        </w:rPr>
+      </w:pPr>
+      <w:r>
+        <w:rPr>
+          <w:color w:val="0070C0"/>
+          <w:lang w:val="en-GB" w:bidi="ar-SA"/>
+        </w:rPr>
+        <w:t xml:space="preserve">Update </w:t>
+      </w:r>
+      <w:r>
+        <w:rPr>
+          <w:color w:val="FF0000"/>
+          <w:lang w:val="en-GB" w:bidi="ar-SA"/>
+        </w:rPr>
+        <w:t>-&gt;</w:t>
+      </w:r>
+      <w:r>
+        <w:rPr>
+          <w:color w:val="0070C0"/>
+          <w:lang w:val="en-GB" w:bidi="ar-SA"/>
+        </w:rPr>
+        <w:t xml:space="preserve"> </w:t>
+      </w:r>
+      <w:r>
         <w:rPr>
           <w:color w:val="00B050"/>
           <w:lang w:val="en-GB" w:bidi="ar-SA"/>
         </w:rPr>
-      </w:pPr>
+        <w:t>Called</w:t>
+      </w:r>
+      <w:r>
+        <w:rPr>
+          <w:color w:val="00B050"/>
+          <w:lang w:val="en-GB" w:bidi="ar-SA"/>
+        </w:rPr>
+        <w:t xml:space="preserve"> every frame</w:t>
+      </w:r>
     </w:p>
     <w:p>
       <w:pPr>
@@ -8631,6 +8657,7 @@
       </w:pPr>
       <w:r>
         <w:rPr>
+          <w:noProof/>
           <w:lang w:val="en-GB" w:bidi="ar-SA"/>
         </w:rPr>
         <w:drawing>
@@ -8748,6 +8775,7 @@
       </w:pPr>
       <w:r>
         <w:rPr>
+          <w:noProof/>
           <w:lang w:val="en-GB" w:bidi="ar-SA"/>
         </w:rPr>
         <w:drawing>
@@ -8911,6 +8939,7 @@
       </w:pPr>
       <w:r>
         <w:rPr>
+          <w:noProof/>
           <w:lang w:val="en-GB" w:bidi="ar-SA"/>
         </w:rPr>
         <w:drawing>
@@ -8952,17 +8981,934 @@
     </w:p>
     <w:p>
       <w:pPr>
+        <w:pStyle w:val="Heading2"/>
+        <w:rPr>
+          <w:lang w:val="en-GB" w:bidi="ar-SA"/>
+        </w:rPr>
+      </w:pPr>
+      <w:r>
+        <w:rPr>
+          <w:lang w:val="en-GB" w:bidi="ar-SA"/>
+        </w:rPr>
+        <w:t>Evidence Of Overlay Implementation</w:t>
+      </w:r>
+    </w:p>
+    <w:p>
+      <w:pPr>
         <w:rPr>
           <w:b/>
           <w:bCs/>
+          <w:sz w:val="24"/>
+          <w:szCs w:val="24"/>
           <w:u w:val="single"/>
           <w:lang w:val="en-GB" w:bidi="ar-SA"/>
         </w:rPr>
       </w:pPr>
-    </w:p>
-    <w:p>
-      <w:pPr>
-        <w:rPr>
+      <w:r>
+        <w:rPr>
+          <w:b/>
+          <w:bCs/>
+          <w:sz w:val="24"/>
+          <w:szCs w:val="24"/>
+          <w:u w:val="single"/>
+          <w:lang w:val="en-GB" w:bidi="ar-SA"/>
+        </w:rPr>
+        <w:t>Constructor Method Implementation</w:t>
+      </w:r>
+    </w:p>
+    <w:p>
+      <w:pPr>
+        <w:rPr>
+          <w:b/>
+          <w:bCs/>
+          <w:sz w:val="24"/>
+          <w:szCs w:val="24"/>
+          <w:u w:val="single"/>
+          <w:lang w:val="en-GB" w:bidi="ar-SA"/>
+        </w:rPr>
+      </w:pPr>
+      <w:r>
+        <w:rPr>
+          <w:b/>
+          <w:bCs/>
+          <w:sz w:val="24"/>
+          <w:szCs w:val="24"/>
+          <w:u w:val="single"/>
+          <w:lang w:val="en-GB" w:bidi="ar-SA"/>
+        </w:rPr>
+        <w:drawing>
+          <wp:inline distT="0" distB="0" distL="0" distR="0" wp14:anchorId="669A64E8" wp14:editId="3B71C782">
+            <wp:extent cx="3207327" cy="2376711"/>
+            <wp:effectExtent l="0" t="0" r="0" b="5080"/>
+            <wp:docPr id="711991072" name="Picture 1" descr="A computer screen shot of a program code&#10;&#10;Description automatically generated"/>
+            <wp:cNvGraphicFramePr>
+              <a:graphicFrameLocks xmlns:a="http://schemas.openxmlformats.org/drawingml/2006/main" noChangeAspect="1"/>
+            </wp:cNvGraphicFramePr>
+            <a:graphic xmlns:a="http://schemas.openxmlformats.org/drawingml/2006/main">
+              <a:graphicData uri="http://schemas.openxmlformats.org/drawingml/2006/picture">
+                <pic:pic xmlns:pic="http://schemas.openxmlformats.org/drawingml/2006/picture">
+                  <pic:nvPicPr>
+                    <pic:cNvPr id="711991072" name="Picture 1" descr="A computer screen shot of a program code&#10;&#10;Description automatically generated"/>
+                    <pic:cNvPicPr/>
+                  </pic:nvPicPr>
+                  <pic:blipFill>
+                    <a:blip r:embed="rId43"/>
+                    <a:stretch>
+                      <a:fillRect/>
+                    </a:stretch>
+                  </pic:blipFill>
+                  <pic:spPr>
+                    <a:xfrm>
+                      <a:off x="0" y="0"/>
+                      <a:ext cx="3238426" cy="2399756"/>
+                    </a:xfrm>
+                    <a:prstGeom prst="rect">
+                      <a:avLst/>
+                    </a:prstGeom>
+                  </pic:spPr>
+                </pic:pic>
+              </a:graphicData>
+            </a:graphic>
+          </wp:inline>
+        </w:drawing>
+      </w:r>
+    </w:p>
+    <w:p>
+      <w:pPr>
+        <w:rPr>
+          <w:b/>
+          <w:bCs/>
+          <w:sz w:val="24"/>
+          <w:szCs w:val="24"/>
+          <w:u w:val="single"/>
+          <w:lang w:val="en-GB" w:bidi="ar-SA"/>
+        </w:rPr>
+      </w:pPr>
+      <w:r>
+        <w:rPr>
+          <w:b/>
+          <w:bCs/>
+          <w:sz w:val="24"/>
+          <w:szCs w:val="24"/>
+          <w:u w:val="single"/>
+          <w:lang w:val="en-GB" w:bidi="ar-SA"/>
+        </w:rPr>
+        <w:t>Property Implementations</w:t>
+      </w:r>
+    </w:p>
+    <w:p>
+      <w:pPr>
+        <w:rPr>
+          <w:b/>
+          <w:bCs/>
+          <w:sz w:val="24"/>
+          <w:szCs w:val="24"/>
+          <w:u w:val="single"/>
+          <w:lang w:val="en-GB" w:bidi="ar-SA"/>
+        </w:rPr>
+      </w:pPr>
+      <w:r>
+        <w:rPr>
+          <w:b/>
+          <w:bCs/>
+          <w:sz w:val="24"/>
+          <w:szCs w:val="24"/>
+          <w:u w:val="single"/>
+          <w:lang w:val="en-GB" w:bidi="ar-SA"/>
+        </w:rPr>
+        <w:lastRenderedPageBreak/>
+        <w:drawing>
+          <wp:inline distT="0" distB="0" distL="0" distR="0" wp14:anchorId="11BCEB97" wp14:editId="5C53E52F">
+            <wp:extent cx="3747655" cy="4377069"/>
+            <wp:effectExtent l="0" t="0" r="5715" b="4445"/>
+            <wp:docPr id="795553957" name="Picture 1" descr="A screen shot of a computer program&#10;&#10;Description automatically generated"/>
+            <wp:cNvGraphicFramePr>
+              <a:graphicFrameLocks xmlns:a="http://schemas.openxmlformats.org/drawingml/2006/main" noChangeAspect="1"/>
+            </wp:cNvGraphicFramePr>
+            <a:graphic xmlns:a="http://schemas.openxmlformats.org/drawingml/2006/main">
+              <a:graphicData uri="http://schemas.openxmlformats.org/drawingml/2006/picture">
+                <pic:pic xmlns:pic="http://schemas.openxmlformats.org/drawingml/2006/picture">
+                  <pic:nvPicPr>
+                    <pic:cNvPr id="795553957" name="Picture 1" descr="A screen shot of a computer program&#10;&#10;Description automatically generated"/>
+                    <pic:cNvPicPr/>
+                  </pic:nvPicPr>
+                  <pic:blipFill>
+                    <a:blip r:embed="rId44"/>
+                    <a:stretch>
+                      <a:fillRect/>
+                    </a:stretch>
+                  </pic:blipFill>
+                  <pic:spPr>
+                    <a:xfrm>
+                      <a:off x="0" y="0"/>
+                      <a:ext cx="3811913" cy="4452119"/>
+                    </a:xfrm>
+                    <a:prstGeom prst="rect">
+                      <a:avLst/>
+                    </a:prstGeom>
+                  </pic:spPr>
+                </pic:pic>
+              </a:graphicData>
+            </a:graphic>
+          </wp:inline>
+        </w:drawing>
+      </w:r>
+    </w:p>
+    <w:p>
+      <w:pPr>
+        <w:rPr>
+          <w:b/>
+          <w:bCs/>
+          <w:sz w:val="24"/>
+          <w:szCs w:val="24"/>
+          <w:u w:val="single"/>
+          <w:lang w:val="en-GB" w:bidi="ar-SA"/>
+        </w:rPr>
+      </w:pPr>
+      <w:r>
+        <w:rPr>
+          <w:b/>
+          <w:bCs/>
+          <w:sz w:val="24"/>
+          <w:szCs w:val="24"/>
+          <w:u w:val="single"/>
+          <w:lang w:val="en-GB" w:bidi="ar-SA"/>
+        </w:rPr>
+        <w:t>Property Setter Implementations</w:t>
+      </w:r>
+    </w:p>
+    <w:p>
+      <w:pPr>
+        <w:rPr>
+          <w:b/>
+          <w:bCs/>
+          <w:sz w:val="24"/>
+          <w:szCs w:val="24"/>
+          <w:u w:val="single"/>
+          <w:lang w:val="en-GB" w:bidi="ar-SA"/>
+        </w:rPr>
+      </w:pPr>
+      <w:r>
+        <w:rPr>
+          <w:b/>
+          <w:bCs/>
+          <w:sz w:val="24"/>
+          <w:szCs w:val="24"/>
+          <w:u w:val="single"/>
+          <w:lang w:val="en-GB" w:bidi="ar-SA"/>
+        </w:rPr>
+        <w:drawing>
+          <wp:inline distT="0" distB="0" distL="0" distR="0" wp14:anchorId="17D8426B" wp14:editId="0532529F">
+            <wp:extent cx="3791492" cy="3211426"/>
+            <wp:effectExtent l="0" t="0" r="0" b="8255"/>
+            <wp:docPr id="1896520865" name="Picture 1" descr="A screen shot of a computer program&#10;&#10;Description automatically generated"/>
+            <wp:cNvGraphicFramePr>
+              <a:graphicFrameLocks xmlns:a="http://schemas.openxmlformats.org/drawingml/2006/main" noChangeAspect="1"/>
+            </wp:cNvGraphicFramePr>
+            <a:graphic xmlns:a="http://schemas.openxmlformats.org/drawingml/2006/main">
+              <a:graphicData uri="http://schemas.openxmlformats.org/drawingml/2006/picture">
+                <pic:pic xmlns:pic="http://schemas.openxmlformats.org/drawingml/2006/picture">
+                  <pic:nvPicPr>
+                    <pic:cNvPr id="1896520865" name="Picture 1" descr="A screen shot of a computer program&#10;&#10;Description automatically generated"/>
+                    <pic:cNvPicPr/>
+                  </pic:nvPicPr>
+                  <pic:blipFill>
+                    <a:blip r:embed="rId45"/>
+                    <a:stretch>
+                      <a:fillRect/>
+                    </a:stretch>
+                  </pic:blipFill>
+                  <pic:spPr>
+                    <a:xfrm>
+                      <a:off x="0" y="0"/>
+                      <a:ext cx="3812065" cy="3228851"/>
+                    </a:xfrm>
+                    <a:prstGeom prst="rect">
+                      <a:avLst/>
+                    </a:prstGeom>
+                  </pic:spPr>
+                </pic:pic>
+              </a:graphicData>
+            </a:graphic>
+          </wp:inline>
+        </w:drawing>
+      </w:r>
+    </w:p>
+    <w:p>
+      <w:pPr>
+        <w:rPr>
+          <w:b/>
+          <w:bCs/>
+          <w:sz w:val="24"/>
+          <w:szCs w:val="24"/>
+          <w:u w:val="single"/>
+          <w:lang w:val="en-GB" w:bidi="ar-SA"/>
+        </w:rPr>
+      </w:pPr>
+      <w:r>
+        <w:rPr>
+          <w:b/>
+          <w:bCs/>
+          <w:sz w:val="24"/>
+          <w:szCs w:val="24"/>
+          <w:u w:val="single"/>
+          <w:lang w:val="en-GB" w:bidi="ar-SA"/>
+        </w:rPr>
+        <w:lastRenderedPageBreak/>
+        <w:t>Update Hitbox Method Implementation</w:t>
+      </w:r>
+    </w:p>
+    <w:p>
+      <w:pPr>
+        <w:rPr>
+          <w:b/>
+          <w:bCs/>
+          <w:sz w:val="24"/>
+          <w:szCs w:val="24"/>
+          <w:u w:val="single"/>
+          <w:lang w:val="en-GB" w:bidi="ar-SA"/>
+        </w:rPr>
+      </w:pPr>
+      <w:r>
+        <w:rPr>
+          <w:b/>
+          <w:bCs/>
+          <w:sz w:val="24"/>
+          <w:szCs w:val="24"/>
+          <w:u w:val="single"/>
+          <w:lang w:val="en-GB" w:bidi="ar-SA"/>
+        </w:rPr>
+        <w:drawing>
+          <wp:inline distT="0" distB="0" distL="0" distR="0" wp14:anchorId="1CF35B5E" wp14:editId="0EAC93B7">
+            <wp:extent cx="3335531" cy="411307"/>
+            <wp:effectExtent l="0" t="0" r="0" b="8255"/>
+            <wp:docPr id="517421032" name="Picture 1" descr="A screen shot of a computer code&#10;&#10;Description automatically generated"/>
+            <wp:cNvGraphicFramePr>
+              <a:graphicFrameLocks xmlns:a="http://schemas.openxmlformats.org/drawingml/2006/main" noChangeAspect="1"/>
+            </wp:cNvGraphicFramePr>
+            <a:graphic xmlns:a="http://schemas.openxmlformats.org/drawingml/2006/main">
+              <a:graphicData uri="http://schemas.openxmlformats.org/drawingml/2006/picture">
+                <pic:pic xmlns:pic="http://schemas.openxmlformats.org/drawingml/2006/picture">
+                  <pic:nvPicPr>
+                    <pic:cNvPr id="517421032" name="Picture 1" descr="A screen shot of a computer code&#10;&#10;Description automatically generated"/>
+                    <pic:cNvPicPr/>
+                  </pic:nvPicPr>
+                  <pic:blipFill>
+                    <a:blip r:embed="rId46"/>
+                    <a:stretch>
+                      <a:fillRect/>
+                    </a:stretch>
+                  </pic:blipFill>
+                  <pic:spPr>
+                    <a:xfrm>
+                      <a:off x="0" y="0"/>
+                      <a:ext cx="3417173" cy="421374"/>
+                    </a:xfrm>
+                    <a:prstGeom prst="rect">
+                      <a:avLst/>
+                    </a:prstGeom>
+                  </pic:spPr>
+                </pic:pic>
+              </a:graphicData>
+            </a:graphic>
+          </wp:inline>
+        </w:drawing>
+      </w:r>
+    </w:p>
+    <w:p>
+      <w:pPr>
+        <w:rPr>
+          <w:b/>
+          <w:bCs/>
+          <w:sz w:val="24"/>
+          <w:szCs w:val="24"/>
+          <w:u w:val="single"/>
+          <w:lang w:val="en-GB" w:bidi="ar-SA"/>
+        </w:rPr>
+      </w:pPr>
+      <w:r>
+        <w:rPr>
+          <w:b/>
+          <w:bCs/>
+          <w:sz w:val="24"/>
+          <w:szCs w:val="24"/>
+          <w:u w:val="single"/>
+          <w:lang w:val="en-GB" w:bidi="ar-SA"/>
+        </w:rPr>
+        <w:t>Align Methods Implementation</w:t>
+      </w:r>
+    </w:p>
+    <w:p>
+      <w:pPr>
+        <w:rPr>
+          <w:b/>
+          <w:bCs/>
+          <w:sz w:val="24"/>
+          <w:szCs w:val="24"/>
+          <w:u w:val="single"/>
+          <w:lang w:val="en-GB" w:bidi="ar-SA"/>
+        </w:rPr>
+      </w:pPr>
+      <w:r>
+        <w:rPr>
+          <w:b/>
+          <w:bCs/>
+          <w:sz w:val="24"/>
+          <w:szCs w:val="24"/>
+          <w:u w:val="single"/>
+          <w:lang w:val="en-GB" w:bidi="ar-SA"/>
+        </w:rPr>
+        <w:drawing>
+          <wp:inline distT="0" distB="0" distL="0" distR="0" wp14:anchorId="434CA8A1" wp14:editId="55D875DD">
+            <wp:extent cx="3328114" cy="5473873"/>
+            <wp:effectExtent l="0" t="0" r="5715" b="0"/>
+            <wp:docPr id="1553797644" name="Picture 1" descr="A screenshot of a computer program&#10;&#10;Description automatically generated"/>
+            <wp:cNvGraphicFramePr>
+              <a:graphicFrameLocks xmlns:a="http://schemas.openxmlformats.org/drawingml/2006/main" noChangeAspect="1"/>
+            </wp:cNvGraphicFramePr>
+            <a:graphic xmlns:a="http://schemas.openxmlformats.org/drawingml/2006/main">
+              <a:graphicData uri="http://schemas.openxmlformats.org/drawingml/2006/picture">
+                <pic:pic xmlns:pic="http://schemas.openxmlformats.org/drawingml/2006/picture">
+                  <pic:nvPicPr>
+                    <pic:cNvPr id="1553797644" name="Picture 1" descr="A screenshot of a computer program&#10;&#10;Description automatically generated"/>
+                    <pic:cNvPicPr/>
+                  </pic:nvPicPr>
+                  <pic:blipFill>
+                    <a:blip r:embed="rId47"/>
+                    <a:stretch>
+                      <a:fillRect/>
+                    </a:stretch>
+                  </pic:blipFill>
+                  <pic:spPr>
+                    <a:xfrm>
+                      <a:off x="0" y="0"/>
+                      <a:ext cx="3344812" cy="5501337"/>
+                    </a:xfrm>
+                    <a:prstGeom prst="rect">
+                      <a:avLst/>
+                    </a:prstGeom>
+                  </pic:spPr>
+                </pic:pic>
+              </a:graphicData>
+            </a:graphic>
+          </wp:inline>
+        </w:drawing>
+      </w:r>
+    </w:p>
+    <w:p>
+      <w:pPr>
+        <w:rPr>
+          <w:b/>
+          <w:bCs/>
+          <w:sz w:val="24"/>
+          <w:szCs w:val="24"/>
+          <w:u w:val="single"/>
+          <w:lang w:val="en-GB" w:bidi="ar-SA"/>
+        </w:rPr>
+      </w:pPr>
+    </w:p>
+    <w:p>
+      <w:pPr>
+        <w:rPr>
+          <w:b/>
+          <w:bCs/>
+          <w:sz w:val="24"/>
+          <w:szCs w:val="24"/>
+          <w:u w:val="single"/>
+          <w:lang w:val="en-GB" w:bidi="ar-SA"/>
+        </w:rPr>
+      </w:pPr>
+    </w:p>
+    <w:p>
+      <w:pPr>
+        <w:rPr>
+          <w:b/>
+          <w:bCs/>
+          <w:sz w:val="24"/>
+          <w:szCs w:val="24"/>
+          <w:u w:val="single"/>
+          <w:lang w:val="en-GB" w:bidi="ar-SA"/>
+        </w:rPr>
+      </w:pPr>
+    </w:p>
+    <w:p>
+      <w:pPr>
+        <w:rPr>
+          <w:b/>
+          <w:bCs/>
+          <w:sz w:val="24"/>
+          <w:szCs w:val="24"/>
+          <w:u w:val="single"/>
+          <w:lang w:val="en-GB" w:bidi="ar-SA"/>
+        </w:rPr>
+      </w:pPr>
+    </w:p>
+    <w:p>
+      <w:pPr>
+        <w:rPr>
+          <w:b/>
+          <w:bCs/>
+          <w:sz w:val="24"/>
+          <w:szCs w:val="24"/>
+          <w:u w:val="single"/>
+          <w:lang w:val="en-GB" w:bidi="ar-SA"/>
+        </w:rPr>
+      </w:pPr>
+      <w:r>
+        <w:rPr>
+          <w:b/>
+          <w:bCs/>
+          <w:sz w:val="24"/>
+          <w:szCs w:val="24"/>
+          <w:u w:val="single"/>
+          <w:lang w:val="en-GB" w:bidi="ar-SA"/>
+        </w:rPr>
+        <w:lastRenderedPageBreak/>
+        <w:t>Element Dictionary</w:t>
+      </w:r>
+      <w:r>
+        <w:rPr>
+          <w:b/>
+          <w:bCs/>
+          <w:sz w:val="24"/>
+          <w:szCs w:val="24"/>
+          <w:u w:val="single"/>
+          <w:lang w:val="en-GB" w:bidi="ar-SA"/>
+        </w:rPr>
+        <w:t>/List</w:t>
+      </w:r>
+      <w:r>
+        <w:rPr>
+          <w:b/>
+          <w:bCs/>
+          <w:sz w:val="24"/>
+          <w:szCs w:val="24"/>
+          <w:u w:val="single"/>
+          <w:lang w:val="en-GB" w:bidi="ar-SA"/>
+        </w:rPr>
+        <w:t xml:space="preserve"> Manipulation</w:t>
+      </w:r>
+    </w:p>
+    <w:p>
+      <w:pPr>
+        <w:rPr>
+          <w:b/>
+          <w:bCs/>
+          <w:sz w:val="24"/>
+          <w:szCs w:val="24"/>
+          <w:u w:val="single"/>
+          <w:lang w:val="en-GB" w:bidi="ar-SA"/>
+        </w:rPr>
+      </w:pPr>
+      <w:r>
+        <w:rPr>
+          <w:b/>
+          <w:bCs/>
+          <w:sz w:val="24"/>
+          <w:szCs w:val="24"/>
+          <w:u w:val="single"/>
+          <w:lang w:val="en-GB" w:bidi="ar-SA"/>
+        </w:rPr>
+        <w:drawing>
+          <wp:inline distT="0" distB="0" distL="0" distR="0" wp14:anchorId="3CFA8FB8" wp14:editId="718E5349">
+            <wp:extent cx="3297382" cy="2552084"/>
+            <wp:effectExtent l="0" t="0" r="0" b="635"/>
+            <wp:docPr id="1900366342" name="Picture 1" descr="A screen shot of a computer program&#10;&#10;Description automatically generated"/>
+            <wp:cNvGraphicFramePr>
+              <a:graphicFrameLocks xmlns:a="http://schemas.openxmlformats.org/drawingml/2006/main" noChangeAspect="1"/>
+            </wp:cNvGraphicFramePr>
+            <a:graphic xmlns:a="http://schemas.openxmlformats.org/drawingml/2006/main">
+              <a:graphicData uri="http://schemas.openxmlformats.org/drawingml/2006/picture">
+                <pic:pic xmlns:pic="http://schemas.openxmlformats.org/drawingml/2006/picture">
+                  <pic:nvPicPr>
+                    <pic:cNvPr id="1900366342" name="Picture 1" descr="A screen shot of a computer program&#10;&#10;Description automatically generated"/>
+                    <pic:cNvPicPr/>
+                  </pic:nvPicPr>
+                  <pic:blipFill>
+                    <a:blip r:embed="rId48"/>
+                    <a:stretch>
+                      <a:fillRect/>
+                    </a:stretch>
+                  </pic:blipFill>
+                  <pic:spPr>
+                    <a:xfrm>
+                      <a:off x="0" y="0"/>
+                      <a:ext cx="3314280" cy="2565163"/>
+                    </a:xfrm>
+                    <a:prstGeom prst="rect">
+                      <a:avLst/>
+                    </a:prstGeom>
+                  </pic:spPr>
+                </pic:pic>
+              </a:graphicData>
+            </a:graphic>
+          </wp:inline>
+        </w:drawing>
+      </w:r>
+    </w:p>
+    <w:p>
+      <w:pPr>
+        <w:rPr>
+          <w:b/>
+          <w:bCs/>
+          <w:sz w:val="24"/>
+          <w:szCs w:val="24"/>
+          <w:u w:val="single"/>
+          <w:lang w:val="en-GB" w:bidi="ar-SA"/>
+        </w:rPr>
+      </w:pPr>
+      <w:r>
+        <w:rPr>
+          <w:b/>
+          <w:bCs/>
+          <w:sz w:val="24"/>
+          <w:szCs w:val="24"/>
+          <w:u w:val="single"/>
+          <w:lang w:val="en-GB" w:bidi="ar-SA"/>
+        </w:rPr>
+        <w:drawing>
+          <wp:inline distT="0" distB="0" distL="0" distR="0" wp14:anchorId="472A7FC0" wp14:editId="2C7097BD">
+            <wp:extent cx="3179618" cy="1222098"/>
+            <wp:effectExtent l="0" t="0" r="1905" b="0"/>
+            <wp:docPr id="1688108388" name="Picture 1" descr="A screen shot of a computer code&#10;&#10;Description automatically generated"/>
+            <wp:cNvGraphicFramePr>
+              <a:graphicFrameLocks xmlns:a="http://schemas.openxmlformats.org/drawingml/2006/main" noChangeAspect="1"/>
+            </wp:cNvGraphicFramePr>
+            <a:graphic xmlns:a="http://schemas.openxmlformats.org/drawingml/2006/main">
+              <a:graphicData uri="http://schemas.openxmlformats.org/drawingml/2006/picture">
+                <pic:pic xmlns:pic="http://schemas.openxmlformats.org/drawingml/2006/picture">
+                  <pic:nvPicPr>
+                    <pic:cNvPr id="1688108388" name="Picture 1" descr="A screen shot of a computer code&#10;&#10;Description automatically generated"/>
+                    <pic:cNvPicPr/>
+                  </pic:nvPicPr>
+                  <pic:blipFill>
+                    <a:blip r:embed="rId49"/>
+                    <a:stretch>
+                      <a:fillRect/>
+                    </a:stretch>
+                  </pic:blipFill>
+                  <pic:spPr>
+                    <a:xfrm>
+                      <a:off x="0" y="0"/>
+                      <a:ext cx="3214994" cy="1235695"/>
+                    </a:xfrm>
+                    <a:prstGeom prst="rect">
+                      <a:avLst/>
+                    </a:prstGeom>
+                  </pic:spPr>
+                </pic:pic>
+              </a:graphicData>
+            </a:graphic>
+          </wp:inline>
+        </w:drawing>
+      </w:r>
+    </w:p>
+    <w:p>
+      <w:pPr>
+        <w:rPr>
+          <w:b/>
+          <w:bCs/>
+          <w:sz w:val="24"/>
+          <w:szCs w:val="24"/>
+          <w:u w:val="single"/>
+          <w:lang w:val="en-GB" w:bidi="ar-SA"/>
+        </w:rPr>
+      </w:pPr>
+      <w:r>
+        <w:rPr>
+          <w:b/>
+          <w:bCs/>
+          <w:sz w:val="24"/>
+          <w:szCs w:val="24"/>
+          <w:u w:val="single"/>
+          <w:lang w:val="en-GB" w:bidi="ar-SA"/>
+        </w:rPr>
+        <w:t>Element Collision</w:t>
+      </w:r>
+    </w:p>
+    <w:p>
+      <w:pPr>
+        <w:rPr>
+          <w:b/>
+          <w:bCs/>
+          <w:sz w:val="24"/>
+          <w:szCs w:val="24"/>
+          <w:u w:val="single"/>
+          <w:lang w:val="en-GB" w:bidi="ar-SA"/>
+        </w:rPr>
+      </w:pPr>
+      <w:r>
+        <w:rPr>
+          <w:b/>
+          <w:bCs/>
+          <w:sz w:val="24"/>
+          <w:szCs w:val="24"/>
+          <w:u w:val="single"/>
+          <w:lang w:val="en-GB" w:bidi="ar-SA"/>
+        </w:rPr>
+        <w:drawing>
+          <wp:inline distT="0" distB="0" distL="0" distR="0" wp14:anchorId="4B21073C" wp14:editId="16A95C7D">
+            <wp:extent cx="3900055" cy="690843"/>
+            <wp:effectExtent l="0" t="0" r="5715" b="0"/>
+            <wp:docPr id="466057547" name="Picture 1" descr="A computer screen with text&#10;&#10;Description automatically generated"/>
+            <wp:cNvGraphicFramePr>
+              <a:graphicFrameLocks xmlns:a="http://schemas.openxmlformats.org/drawingml/2006/main" noChangeAspect="1"/>
+            </wp:cNvGraphicFramePr>
+            <a:graphic xmlns:a="http://schemas.openxmlformats.org/drawingml/2006/main">
+              <a:graphicData uri="http://schemas.openxmlformats.org/drawingml/2006/picture">
+                <pic:pic xmlns:pic="http://schemas.openxmlformats.org/drawingml/2006/picture">
+                  <pic:nvPicPr>
+                    <pic:cNvPr id="466057547" name="Picture 1" descr="A computer screen with text&#10;&#10;Description automatically generated"/>
+                    <pic:cNvPicPr/>
+                  </pic:nvPicPr>
+                  <pic:blipFill>
+                    <a:blip r:embed="rId50"/>
+                    <a:stretch>
+                      <a:fillRect/>
+                    </a:stretch>
+                  </pic:blipFill>
+                  <pic:spPr>
+                    <a:xfrm>
+                      <a:off x="0" y="0"/>
+                      <a:ext cx="4038814" cy="715422"/>
+                    </a:xfrm>
+                    <a:prstGeom prst="rect">
+                      <a:avLst/>
+                    </a:prstGeom>
+                  </pic:spPr>
+                </pic:pic>
+              </a:graphicData>
+            </a:graphic>
+          </wp:inline>
+        </w:drawing>
+      </w:r>
+    </w:p>
+    <w:p>
+      <w:pPr>
+        <w:rPr>
+          <w:b/>
+          <w:bCs/>
+          <w:sz w:val="24"/>
+          <w:szCs w:val="24"/>
+          <w:u w:val="single"/>
+          <w:lang w:val="en-GB" w:bidi="ar-SA"/>
+        </w:rPr>
+      </w:pPr>
+      <w:r>
+        <w:rPr>
+          <w:b/>
+          <w:bCs/>
+          <w:sz w:val="24"/>
+          <w:szCs w:val="24"/>
+          <w:u w:val="single"/>
+          <w:lang w:val="en-GB" w:bidi="ar-SA"/>
+        </w:rPr>
+        <w:drawing>
+          <wp:inline distT="0" distB="0" distL="0" distR="0" wp14:anchorId="31776C6F" wp14:editId="0C722E44">
+            <wp:extent cx="3574473" cy="2376490"/>
+            <wp:effectExtent l="0" t="0" r="6985" b="5080"/>
+            <wp:docPr id="2101205037" name="Picture 1" descr="A screen shot of a computer code&#10;&#10;Description automatically generated"/>
+            <wp:cNvGraphicFramePr>
+              <a:graphicFrameLocks xmlns:a="http://schemas.openxmlformats.org/drawingml/2006/main" noChangeAspect="1"/>
+            </wp:cNvGraphicFramePr>
+            <a:graphic xmlns:a="http://schemas.openxmlformats.org/drawingml/2006/main">
+              <a:graphicData uri="http://schemas.openxmlformats.org/drawingml/2006/picture">
+                <pic:pic xmlns:pic="http://schemas.openxmlformats.org/drawingml/2006/picture">
+                  <pic:nvPicPr>
+                    <pic:cNvPr id="2101205037" name="Picture 1" descr="A screen shot of a computer code&#10;&#10;Description automatically generated"/>
+                    <pic:cNvPicPr/>
+                  </pic:nvPicPr>
+                  <pic:blipFill>
+                    <a:blip r:embed="rId51"/>
+                    <a:stretch>
+                      <a:fillRect/>
+                    </a:stretch>
+                  </pic:blipFill>
+                  <pic:spPr>
+                    <a:xfrm>
+                      <a:off x="0" y="0"/>
+                      <a:ext cx="3597436" cy="2391757"/>
+                    </a:xfrm>
+                    <a:prstGeom prst="rect">
+                      <a:avLst/>
+                    </a:prstGeom>
+                  </pic:spPr>
+                </pic:pic>
+              </a:graphicData>
+            </a:graphic>
+          </wp:inline>
+        </w:drawing>
+      </w:r>
+    </w:p>
+    <w:p>
+      <w:pPr>
+        <w:rPr>
+          <w:b/>
+          <w:bCs/>
+          <w:sz w:val="24"/>
+          <w:szCs w:val="24"/>
+          <w:u w:val="single"/>
+          <w:lang w:val="en-GB" w:bidi="ar-SA"/>
+        </w:rPr>
+      </w:pPr>
+      <w:r>
+        <w:rPr>
+          <w:b/>
+          <w:bCs/>
+          <w:sz w:val="24"/>
+          <w:szCs w:val="24"/>
+          <w:u w:val="single"/>
+          <w:lang w:val="en-GB" w:bidi="ar-SA"/>
+        </w:rPr>
+        <w:lastRenderedPageBreak/>
+        <w:t>Update Methods</w:t>
+      </w:r>
+    </w:p>
+    <w:p>
+      <w:pPr>
+        <w:rPr>
+          <w:b/>
+          <w:bCs/>
+          <w:sz w:val="24"/>
+          <w:szCs w:val="24"/>
+          <w:u w:val="single"/>
+          <w:lang w:val="en-GB" w:bidi="ar-SA"/>
+        </w:rPr>
+      </w:pPr>
+      <w:r>
+        <w:rPr>
+          <w:b/>
+          <w:bCs/>
+          <w:sz w:val="24"/>
+          <w:szCs w:val="24"/>
+          <w:u w:val="single"/>
+          <w:lang w:val="en-GB" w:bidi="ar-SA"/>
+        </w:rPr>
+        <w:drawing>
+          <wp:inline distT="0" distB="0" distL="0" distR="0" wp14:anchorId="63FA0071" wp14:editId="2052CDAB">
+            <wp:extent cx="3853850" cy="2579543"/>
+            <wp:effectExtent l="0" t="0" r="0" b="0"/>
+            <wp:docPr id="1924146738" name="Picture 1" descr="A screen shot of a computer program&#10;&#10;Description automatically generated"/>
+            <wp:cNvGraphicFramePr>
+              <a:graphicFrameLocks xmlns:a="http://schemas.openxmlformats.org/drawingml/2006/main" noChangeAspect="1"/>
+            </wp:cNvGraphicFramePr>
+            <a:graphic xmlns:a="http://schemas.openxmlformats.org/drawingml/2006/main">
+              <a:graphicData uri="http://schemas.openxmlformats.org/drawingml/2006/picture">
+                <pic:pic xmlns:pic="http://schemas.openxmlformats.org/drawingml/2006/picture">
+                  <pic:nvPicPr>
+                    <pic:cNvPr id="1924146738" name="Picture 1" descr="A screen shot of a computer program&#10;&#10;Description automatically generated"/>
+                    <pic:cNvPicPr/>
+                  </pic:nvPicPr>
+                  <pic:blipFill>
+                    <a:blip r:embed="rId52"/>
+                    <a:stretch>
+                      <a:fillRect/>
+                    </a:stretch>
+                  </pic:blipFill>
+                  <pic:spPr>
+                    <a:xfrm>
+                      <a:off x="0" y="0"/>
+                      <a:ext cx="3873146" cy="2592459"/>
+                    </a:xfrm>
+                    <a:prstGeom prst="rect">
+                      <a:avLst/>
+                    </a:prstGeom>
+                  </pic:spPr>
+                </pic:pic>
+              </a:graphicData>
+            </a:graphic>
+          </wp:inline>
+        </w:drawing>
+      </w:r>
+    </w:p>
+    <w:p>
+      <w:pPr>
+        <w:rPr>
+          <w:b/>
+          <w:bCs/>
+          <w:sz w:val="24"/>
+          <w:szCs w:val="24"/>
+          <w:u w:val="single"/>
+          <w:lang w:val="en-GB" w:bidi="ar-SA"/>
+        </w:rPr>
+      </w:pPr>
+      <w:r>
+        <w:rPr>
+          <w:b/>
+          <w:bCs/>
+          <w:sz w:val="24"/>
+          <w:szCs w:val="24"/>
+          <w:u w:val="single"/>
+          <w:lang w:val="en-GB" w:bidi="ar-SA"/>
+        </w:rPr>
+        <w:t>Draw Method</w:t>
+      </w:r>
+    </w:p>
+    <w:p>
+      <w:pPr>
+        <w:rPr>
+          <w:b/>
+          <w:bCs/>
+          <w:sz w:val="24"/>
+          <w:szCs w:val="24"/>
+          <w:u w:val="single"/>
+          <w:lang w:val="en-GB" w:bidi="ar-SA"/>
+        </w:rPr>
+      </w:pPr>
+      <w:r>
+        <w:rPr>
+          <w:b/>
+          <w:bCs/>
+          <w:sz w:val="24"/>
+          <w:szCs w:val="24"/>
+          <w:u w:val="single"/>
+          <w:lang w:val="en-GB" w:bidi="ar-SA"/>
+        </w:rPr>
+        <w:drawing>
+          <wp:inline distT="0" distB="0" distL="0" distR="0" wp14:anchorId="211B7314" wp14:editId="33255C7F">
+            <wp:extent cx="3877955" cy="1472911"/>
+            <wp:effectExtent l="0" t="0" r="8255" b="0"/>
+            <wp:docPr id="393273474" name="Picture 1" descr="A computer screen shot of a program code&#10;&#10;Description automatically generated"/>
+            <wp:cNvGraphicFramePr>
+              <a:graphicFrameLocks xmlns:a="http://schemas.openxmlformats.org/drawingml/2006/main" noChangeAspect="1"/>
+            </wp:cNvGraphicFramePr>
+            <a:graphic xmlns:a="http://schemas.openxmlformats.org/drawingml/2006/main">
+              <a:graphicData uri="http://schemas.openxmlformats.org/drawingml/2006/picture">
+                <pic:pic xmlns:pic="http://schemas.openxmlformats.org/drawingml/2006/picture">
+                  <pic:nvPicPr>
+                    <pic:cNvPr id="393273474" name="Picture 1" descr="A computer screen shot of a program code&#10;&#10;Description automatically generated"/>
+                    <pic:cNvPicPr/>
+                  </pic:nvPicPr>
+                  <pic:blipFill>
+                    <a:blip r:embed="rId53"/>
+                    <a:stretch>
+                      <a:fillRect/>
+                    </a:stretch>
+                  </pic:blipFill>
+                  <pic:spPr>
+                    <a:xfrm>
+                      <a:off x="0" y="0"/>
+                      <a:ext cx="3890814" cy="1477795"/>
+                    </a:xfrm>
+                    <a:prstGeom prst="rect">
+                      <a:avLst/>
+                    </a:prstGeom>
+                  </pic:spPr>
+                </pic:pic>
+              </a:graphicData>
+            </a:graphic>
+          </wp:inline>
+        </w:drawing>
+      </w:r>
+    </w:p>
+    <w:p>
+      <w:pPr>
+        <w:rPr>
+          <w:b/>
+          <w:bCs/>
+          <w:sz w:val="24"/>
+          <w:szCs w:val="24"/>
+          <w:u w:val="single"/>
           <w:lang w:val="en-GB" w:bidi="ar-SA"/>
         </w:rPr>
       </w:pPr>
@@ -9035,6 +9981,7 @@
           <w:szCs w:val="24"/>
           <w:lang w:val="en-GB" w:bidi="ar-SA"/>
         </w:rPr>
+        <w:lastRenderedPageBreak/>
         <w:drawing>
           <wp:inline distT="0" distB="0" distL="0" distR="0" wp14:anchorId="69204A3B" wp14:editId="4B487EEC">
             <wp:extent cx="4447458" cy="4250267"/>
@@ -9051,7 +9998,7 @@
                     <pic:cNvPicPr/>
                   </pic:nvPicPr>
                   <pic:blipFill>
-                    <a:blip r:embed="rId43"/>
+                    <a:blip r:embed="rId54"/>
                     <a:stretch>
                       <a:fillRect/>
                     </a:stretch>
@@ -9094,7 +10041,6 @@
           <w:u w:val="single"/>
           <w:lang w:val="en-GB" w:bidi="ar-SA"/>
         </w:rPr>
-        <w:lastRenderedPageBreak/>
         <w:t>Properties</w:t>
       </w:r>
     </w:p>
@@ -9121,6 +10067,7 @@
           <w:u w:val="single"/>
           <w:lang w:val="en-GB" w:bidi="ar-SA"/>
         </w:rPr>
+        <w:lastRenderedPageBreak/>
         <w:drawing>
           <wp:inline distT="0" distB="0" distL="0" distR="0" wp14:anchorId="47D504AC" wp14:editId="58C0F565">
             <wp:extent cx="4149029" cy="4555066"/>
@@ -9137,7 +10084,7 @@
                     <pic:cNvPicPr/>
                   </pic:nvPicPr>
                   <pic:blipFill>
-                    <a:blip r:embed="rId44"/>
+                    <a:blip r:embed="rId55"/>
                     <a:stretch>
                       <a:fillRect/>
                     </a:stretch>
@@ -9222,7 +10169,7 @@
                     <pic:cNvPicPr/>
                   </pic:nvPicPr>
                   <pic:blipFill>
-                    <a:blip r:embed="rId45"/>
+                    <a:blip r:embed="rId56"/>
                     <a:stretch>
                       <a:fillRect/>
                     </a:stretch>
@@ -9317,7 +10264,6 @@
           <w:u w:val="single"/>
           <w:lang w:val="en-GB" w:bidi="ar-SA"/>
         </w:rPr>
-        <w:lastRenderedPageBreak/>
         <w:t>Append, Remove and Insert function for the overlays</w:t>
       </w:r>
     </w:p>
@@ -9344,6 +10290,7 @@
           <w:u w:val="single"/>
           <w:lang w:val="en-GB" w:bidi="ar-SA"/>
         </w:rPr>
+        <w:lastRenderedPageBreak/>
         <w:drawing>
           <wp:inline distT="0" distB="0" distL="0" distR="0" wp14:anchorId="411437A3" wp14:editId="6D06F7E4">
             <wp:extent cx="4148456" cy="2777066"/>
@@ -9360,7 +10307,7 @@
                     <pic:cNvPicPr/>
                   </pic:nvPicPr>
                   <pic:blipFill>
-                    <a:blip r:embed="rId46"/>
+                    <a:blip r:embed="rId57"/>
                     <a:stretch>
                       <a:fillRect/>
                     </a:stretch>
@@ -9445,7 +10392,7 @@
                     <pic:cNvPicPr/>
                   </pic:nvPicPr>
                   <pic:blipFill>
-                    <a:blip r:embed="rId47"/>
+                    <a:blip r:embed="rId58"/>
                     <a:stretch>
                       <a:fillRect/>
                     </a:stretch>
@@ -9592,7 +10539,6 @@
           <w:u w:val="single"/>
           <w:lang w:val="en-GB" w:bidi="ar-SA"/>
         </w:rPr>
-        <w:lastRenderedPageBreak/>
         <w:t>Overlay at pos?</w:t>
       </w:r>
     </w:p>
@@ -9618,6 +10564,7 @@
           <w:u w:val="single"/>
           <w:lang w:val="en-GB" w:bidi="ar-SA"/>
         </w:rPr>
+        <w:lastRenderedPageBreak/>
         <w:t xml:space="preserve"> </w:t>
       </w:r>
       <w:r>
@@ -9632,9 +10579,9 @@
           <w:lang w:val="en-GB" w:bidi="ar-SA"/>
         </w:rPr>
         <w:drawing>
-          <wp:inline distT="0" distB="0" distL="0" distR="0" wp14:anchorId="285C4EE4" wp14:editId="5EC13E40">
-            <wp:extent cx="4072466" cy="3066096"/>
-            <wp:effectExtent l="0" t="0" r="4445" b="1270"/>
+          <wp:inline distT="0" distB="0" distL="0" distR="0" wp14:anchorId="285C4EE4" wp14:editId="435F3B13">
+            <wp:extent cx="3873613" cy="2916382"/>
+            <wp:effectExtent l="0" t="0" r="0" b="0"/>
             <wp:docPr id="1270689336" name="Picture 1" descr="A screen shot of a computer program&#10;&#10;Description automatically generated"/>
             <wp:cNvGraphicFramePr>
               <a:graphicFrameLocks xmlns:a="http://schemas.openxmlformats.org/drawingml/2006/main" noChangeAspect="1"/>
@@ -9647,7 +10594,7 @@
                     <pic:cNvPicPr/>
                   </pic:nvPicPr>
                   <pic:blipFill>
-                    <a:blip r:embed="rId48"/>
+                    <a:blip r:embed="rId59"/>
                     <a:stretch>
                       <a:fillRect/>
                     </a:stretch>
@@ -9655,7 +10602,7 @@
                   <pic:spPr>
                     <a:xfrm>
                       <a:off x="0" y="0"/>
-                      <a:ext cx="4125262" cy="3105845"/>
+                      <a:ext cx="3926936" cy="2956528"/>
                     </a:xfrm>
                     <a:prstGeom prst="rect">
                       <a:avLst/>
@@ -9680,6 +10627,247 @@
           <w:lang w:val="en-GB" w:bidi="ar-SA"/>
         </w:rPr>
       </w:pPr>
+      <w:r>
+        <w:rPr>
+          <w:b/>
+          <w:bCs/>
+          <w:color w:val="000000" w:themeColor="text1"/>
+          <w:sz w:val="24"/>
+          <w:szCs w:val="24"/>
+          <w:u w:val="single"/>
+          <w:lang w:val="en-GB" w:bidi="ar-SA"/>
+        </w:rPr>
+        <w:drawing>
+          <wp:inline distT="0" distB="0" distL="0" distR="0" wp14:anchorId="3DFEED61" wp14:editId="439691A1">
+            <wp:extent cx="4045527" cy="1620804"/>
+            <wp:effectExtent l="0" t="0" r="0" b="0"/>
+            <wp:docPr id="1290429983" name="Picture 1" descr="A computer screen shot of text&#10;&#10;Description automatically generated"/>
+            <wp:cNvGraphicFramePr>
+              <a:graphicFrameLocks xmlns:a="http://schemas.openxmlformats.org/drawingml/2006/main" noChangeAspect="1"/>
+            </wp:cNvGraphicFramePr>
+            <a:graphic xmlns:a="http://schemas.openxmlformats.org/drawingml/2006/main">
+              <a:graphicData uri="http://schemas.openxmlformats.org/drawingml/2006/picture">
+                <pic:pic xmlns:pic="http://schemas.openxmlformats.org/drawingml/2006/picture">
+                  <pic:nvPicPr>
+                    <pic:cNvPr id="1290429983" name="Picture 1" descr="A computer screen shot of text&#10;&#10;Description automatically generated"/>
+                    <pic:cNvPicPr/>
+                  </pic:nvPicPr>
+                  <pic:blipFill>
+                    <a:blip r:embed="rId60"/>
+                    <a:stretch>
+                      <a:fillRect/>
+                    </a:stretch>
+                  </pic:blipFill>
+                  <pic:spPr>
+                    <a:xfrm>
+                      <a:off x="0" y="0"/>
+                      <a:ext cx="4103265" cy="1643936"/>
+                    </a:xfrm>
+                    <a:prstGeom prst="rect">
+                      <a:avLst/>
+                    </a:prstGeom>
+                  </pic:spPr>
+                </pic:pic>
+              </a:graphicData>
+            </a:graphic>
+          </wp:inline>
+        </w:drawing>
+      </w:r>
+    </w:p>
+    <w:p>
+      <w:pPr>
+        <w:rPr>
+          <w:b/>
+          <w:bCs/>
+          <w:color w:val="000000" w:themeColor="text1"/>
+          <w:sz w:val="24"/>
+          <w:szCs w:val="24"/>
+          <w:u w:val="single"/>
+          <w:lang w:val="en-GB" w:bidi="ar-SA"/>
+        </w:rPr>
+      </w:pPr>
+      <w:r>
+        <w:rPr>
+          <w:b/>
+          <w:bCs/>
+          <w:color w:val="000000" w:themeColor="text1"/>
+          <w:sz w:val="24"/>
+          <w:szCs w:val="24"/>
+          <w:u w:val="single"/>
+          <w:lang w:val="en-GB" w:bidi="ar-SA"/>
+        </w:rPr>
+        <w:t>Template Update Methods</w:t>
+      </w:r>
+    </w:p>
+    <w:p>
+      <w:pPr>
+        <w:rPr>
+          <w:b/>
+          <w:bCs/>
+          <w:color w:val="000000" w:themeColor="text1"/>
+          <w:sz w:val="24"/>
+          <w:szCs w:val="24"/>
+          <w:u w:val="single"/>
+          <w:lang w:val="en-GB" w:bidi="ar-SA"/>
+        </w:rPr>
+      </w:pPr>
+      <w:r>
+        <w:rPr>
+          <w:b/>
+          <w:bCs/>
+          <w:color w:val="000000" w:themeColor="text1"/>
+          <w:sz w:val="24"/>
+          <w:szCs w:val="24"/>
+          <w:u w:val="single"/>
+          <w:lang w:val="en-GB" w:bidi="ar-SA"/>
+        </w:rPr>
+        <w:drawing>
+          <wp:inline distT="0" distB="0" distL="0" distR="0" wp14:anchorId="767608B4" wp14:editId="6145EE9E">
+            <wp:extent cx="3056110" cy="2978727"/>
+            <wp:effectExtent l="0" t="0" r="0" b="0"/>
+            <wp:docPr id="853277270" name="Picture 1" descr="A screen shot of a computer program&#10;&#10;Description automatically generated"/>
+            <wp:cNvGraphicFramePr>
+              <a:graphicFrameLocks xmlns:a="http://schemas.openxmlformats.org/drawingml/2006/main" noChangeAspect="1"/>
+            </wp:cNvGraphicFramePr>
+            <a:graphic xmlns:a="http://schemas.openxmlformats.org/drawingml/2006/main">
+              <a:graphicData uri="http://schemas.openxmlformats.org/drawingml/2006/picture">
+                <pic:pic xmlns:pic="http://schemas.openxmlformats.org/drawingml/2006/picture">
+                  <pic:nvPicPr>
+                    <pic:cNvPr id="853277270" name="Picture 1" descr="A screen shot of a computer program&#10;&#10;Description automatically generated"/>
+                    <pic:cNvPicPr/>
+                  </pic:nvPicPr>
+                  <pic:blipFill>
+                    <a:blip r:embed="rId61"/>
+                    <a:stretch>
+                      <a:fillRect/>
+                    </a:stretch>
+                  </pic:blipFill>
+                  <pic:spPr>
+                    <a:xfrm>
+                      <a:off x="0" y="0"/>
+                      <a:ext cx="3071987" cy="2994202"/>
+                    </a:xfrm>
+                    <a:prstGeom prst="rect">
+                      <a:avLst/>
+                    </a:prstGeom>
+                  </pic:spPr>
+                </pic:pic>
+              </a:graphicData>
+            </a:graphic>
+          </wp:inline>
+        </w:drawing>
+      </w:r>
+    </w:p>
+    <w:p>
+      <w:pPr>
+        <w:rPr>
+          <w:b/>
+          <w:bCs/>
+          <w:color w:val="000000" w:themeColor="text1"/>
+          <w:sz w:val="24"/>
+          <w:szCs w:val="24"/>
+          <w:u w:val="single"/>
+          <w:lang w:val="en-GB" w:bidi="ar-SA"/>
+        </w:rPr>
+      </w:pPr>
+      <w:r>
+        <w:rPr>
+          <w:b/>
+          <w:bCs/>
+          <w:color w:val="000000" w:themeColor="text1"/>
+          <w:sz w:val="24"/>
+          <w:szCs w:val="24"/>
+          <w:u w:val="single"/>
+          <w:lang w:val="en-GB" w:bidi="ar-SA"/>
+        </w:rPr>
+        <w:lastRenderedPageBreak/>
+        <w:t>Main Update Method</w:t>
+      </w:r>
+    </w:p>
+    <w:p>
+      <w:pPr>
+        <w:rPr>
+          <w:b/>
+          <w:bCs/>
+          <w:color w:val="000000" w:themeColor="text1"/>
+          <w:sz w:val="24"/>
+          <w:szCs w:val="24"/>
+          <w:u w:val="single"/>
+          <w:lang w:val="en-GB" w:bidi="ar-SA"/>
+        </w:rPr>
+      </w:pPr>
+      <w:r>
+        <w:rPr>
+          <w:b/>
+          <w:bCs/>
+          <w:color w:val="000000" w:themeColor="text1"/>
+          <w:sz w:val="24"/>
+          <w:szCs w:val="24"/>
+          <w:u w:val="single"/>
+          <w:lang w:val="en-GB" w:bidi="ar-SA"/>
+        </w:rPr>
+        <w:drawing>
+          <wp:inline distT="0" distB="0" distL="0" distR="0" wp14:anchorId="6F8C9174" wp14:editId="6C54746C">
+            <wp:extent cx="3629891" cy="3158704"/>
+            <wp:effectExtent l="0" t="0" r="8890" b="3810"/>
+            <wp:docPr id="2073336208" name="Picture 1" descr="A screenshot of a computer program&#10;&#10;Description automatically generated"/>
+            <wp:cNvGraphicFramePr>
+              <a:graphicFrameLocks xmlns:a="http://schemas.openxmlformats.org/drawingml/2006/main" noChangeAspect="1"/>
+            </wp:cNvGraphicFramePr>
+            <a:graphic xmlns:a="http://schemas.openxmlformats.org/drawingml/2006/main">
+              <a:graphicData uri="http://schemas.openxmlformats.org/drawingml/2006/picture">
+                <pic:pic xmlns:pic="http://schemas.openxmlformats.org/drawingml/2006/picture">
+                  <pic:nvPicPr>
+                    <pic:cNvPr id="2073336208" name="Picture 1" descr="A screenshot of a computer program&#10;&#10;Description automatically generated"/>
+                    <pic:cNvPicPr/>
+                  </pic:nvPicPr>
+                  <pic:blipFill>
+                    <a:blip r:embed="rId62"/>
+                    <a:stretch>
+                      <a:fillRect/>
+                    </a:stretch>
+                  </pic:blipFill>
+                  <pic:spPr>
+                    <a:xfrm>
+                      <a:off x="0" y="0"/>
+                      <a:ext cx="3657955" cy="3183125"/>
+                    </a:xfrm>
+                    <a:prstGeom prst="rect">
+                      <a:avLst/>
+                    </a:prstGeom>
+                  </pic:spPr>
+                </pic:pic>
+              </a:graphicData>
+            </a:graphic>
+          </wp:inline>
+        </w:drawing>
+      </w:r>
+    </w:p>
+    <w:p>
+      <w:pPr>
+        <w:rPr>
+          <w:b/>
+          <w:bCs/>
+          <w:color w:val="000000" w:themeColor="text1"/>
+          <w:sz w:val="24"/>
+          <w:szCs w:val="24"/>
+          <w:u w:val="single"/>
+          <w:lang w:val="en-GB" w:bidi="ar-SA"/>
+        </w:rPr>
+      </w:pPr>
+    </w:p>
+    <w:p>
+      <w:pPr>
+        <w:rPr>
+          <w:b/>
+          <w:bCs/>
+          <w:color w:val="000000" w:themeColor="text1"/>
+          <w:sz w:val="24"/>
+          <w:szCs w:val="24"/>
+          <w:u w:val="single"/>
+          <w:lang w:val="en-GB" w:bidi="ar-SA"/>
+        </w:rPr>
+      </w:pPr>
     </w:p>
     <w:p>
       <w:pPr>
@@ -10109,8 +11297,8 @@
       </w:pPr>
     </w:p>
     <w:sectPr>
-      <w:headerReference w:type="default" r:id="rId49"/>
-      <w:footerReference w:type="default" r:id="rId50"/>
+      <w:headerReference w:type="default" r:id="rId63"/>
+      <w:footerReference w:type="default" r:id="rId64"/>
       <w:pgSz w:w="12240" w:h="15840"/>
       <w:pgMar w:top="993" w:right="1440" w:bottom="1560" w:left="1440" w:header="708" w:footer="708" w:gutter="0"/>
       <w:cols w:space="708"/>
@@ -10187,14 +11375,27 @@
         <w:r>
           <w:t xml:space="preserve"> of </w:t>
         </w:r>
-        <w:fldSimple w:instr=" NUMPAGES  ">
-          <w:r>
-            <w:rPr>
-              <w:noProof/>
-            </w:rPr>
-            <w:t>4</w:t>
-          </w:r>
-        </w:fldSimple>
+        <w:r>
+          <w:fldChar w:fldCharType="begin"/>
+        </w:r>
+        <w:r>
+          <w:instrText xml:space="preserve"> NUMPAGES  </w:instrText>
+        </w:r>
+        <w:r>
+          <w:fldChar w:fldCharType="separate"/>
+        </w:r>
+        <w:r>
+          <w:rPr>
+            <w:noProof/>
+          </w:rPr>
+          <w:t>4</w:t>
+        </w:r>
+        <w:r>
+          <w:rPr>
+            <w:noProof/>
+          </w:rPr>
+          <w:fldChar w:fldCharType="end"/>
+        </w:r>
       </w:sdtContent>
     </w:sdt>
   </w:p>
@@ -12530,7 +13731,7 @@
   <w:style w:type="paragraph" w:default="1" w:styleId="Normal">
     <w:name w:val="Normal"/>
     <w:qFormat/>
-    <w:rsid w:val="00CA1202"/>
+    <w:rsid w:val="00386C88"/>
     <w:rPr>
       <w:sz w:val="20"/>
       <w:szCs w:val="20"/>
@@ -12760,6 +13961,7 @@
   <w:style w:type="character" w:default="1" w:styleId="DefaultParagraphFont">
     <w:name w:val="Default Paragraph Font"/>
     <w:uiPriority w:val="1"/>
+    <w:semiHidden/>
     <w:unhideWhenUsed/>
   </w:style>
   <w:style w:type="table" w:default="1" w:styleId="TableNormal">
@@ -17824,10 +19026,24 @@
     <dgm:pt modelId="{AB9F153C-2835-46CF-A5C9-19BA5F0F8751}" type="parTrans" cxnId="{7DAA1C99-E1ED-44BD-96F7-AAE3D5DEDB2A}">
       <dgm:prSet/>
       <dgm:spPr/>
+      <dgm:t>
+        <a:bodyPr/>
+        <a:lstStyle/>
+        <a:p>
+          <a:endParaRPr lang="en-GB"/>
+        </a:p>
+      </dgm:t>
     </dgm:pt>
     <dgm:pt modelId="{B507ACBD-4FBB-41B8-9748-2D5D289B48A3}" type="sibTrans" cxnId="{7DAA1C99-E1ED-44BD-96F7-AAE3D5DEDB2A}">
       <dgm:prSet/>
       <dgm:spPr/>
+      <dgm:t>
+        <a:bodyPr/>
+        <a:lstStyle/>
+        <a:p>
+          <a:endParaRPr lang="en-GB"/>
+        </a:p>
+      </dgm:t>
     </dgm:pt>
     <dgm:pt modelId="{D6F0D574-5AEF-40EA-8DC0-8F69549B64FA}">
       <dgm:prSet phldrT="[Text]"/>
@@ -17846,10 +19062,24 @@
     <dgm:pt modelId="{63E0EECF-1055-467C-BB97-8A0A6704A6C1}" type="parTrans" cxnId="{69EE948E-3F91-4E1E-96EC-970C13810A7E}">
       <dgm:prSet/>
       <dgm:spPr/>
+      <dgm:t>
+        <a:bodyPr/>
+        <a:lstStyle/>
+        <a:p>
+          <a:endParaRPr lang="en-GB"/>
+        </a:p>
+      </dgm:t>
     </dgm:pt>
     <dgm:pt modelId="{9C6E21C7-2AD9-4CBD-8EED-C647F4C479F4}" type="sibTrans" cxnId="{69EE948E-3F91-4E1E-96EC-970C13810A7E}">
       <dgm:prSet/>
       <dgm:spPr/>
+      <dgm:t>
+        <a:bodyPr/>
+        <a:lstStyle/>
+        <a:p>
+          <a:endParaRPr lang="en-GB"/>
+        </a:p>
+      </dgm:t>
     </dgm:pt>
     <dgm:pt modelId="{7EF3BA80-1194-4AA7-8F19-8170769A206B}">
       <dgm:prSet phldrT="[Text]"/>
@@ -17868,10 +19098,24 @@
     <dgm:pt modelId="{B82F3807-7C80-4EC2-B5CB-61189AC98BDE}" type="parTrans" cxnId="{63F65BAC-F616-4A60-82B3-B1C57EE83FE3}">
       <dgm:prSet/>
       <dgm:spPr/>
+      <dgm:t>
+        <a:bodyPr/>
+        <a:lstStyle/>
+        <a:p>
+          <a:endParaRPr lang="en-GB"/>
+        </a:p>
+      </dgm:t>
     </dgm:pt>
     <dgm:pt modelId="{C534707F-5F63-4C22-A371-E1FB96B36AE2}" type="sibTrans" cxnId="{63F65BAC-F616-4A60-82B3-B1C57EE83FE3}">
       <dgm:prSet/>
       <dgm:spPr/>
+      <dgm:t>
+        <a:bodyPr/>
+        <a:lstStyle/>
+        <a:p>
+          <a:endParaRPr lang="en-GB"/>
+        </a:p>
+      </dgm:t>
     </dgm:pt>
     <dgm:pt modelId="{323575EE-B5E0-4E83-BBD3-145492DE3416}">
       <dgm:prSet phldrT="[Text]"/>
@@ -17890,10 +19134,24 @@
     <dgm:pt modelId="{CBDA0A4A-3518-4E87-88B7-AF5BED166194}" type="parTrans" cxnId="{567E0C7A-70BD-4233-86C9-410823A89A18}">
       <dgm:prSet/>
       <dgm:spPr/>
+      <dgm:t>
+        <a:bodyPr/>
+        <a:lstStyle/>
+        <a:p>
+          <a:endParaRPr lang="en-GB"/>
+        </a:p>
+      </dgm:t>
     </dgm:pt>
     <dgm:pt modelId="{5E89D2DF-3CBC-4A5A-B9C4-96A0F1864DAA}" type="sibTrans" cxnId="{567E0C7A-70BD-4233-86C9-410823A89A18}">
       <dgm:prSet/>
       <dgm:spPr/>
+      <dgm:t>
+        <a:bodyPr/>
+        <a:lstStyle/>
+        <a:p>
+          <a:endParaRPr lang="en-GB"/>
+        </a:p>
+      </dgm:t>
     </dgm:pt>
     <dgm:pt modelId="{A84BF94D-C0CF-4D3B-BE56-708DCF4936B1}">
       <dgm:prSet phldrT="[Text]"/>
@@ -17912,10 +19170,24 @@
     <dgm:pt modelId="{C37F3F70-4CBD-477C-ADF0-CC080406979F}" type="parTrans" cxnId="{A5513743-3F19-463D-AC2C-8772E422C91B}">
       <dgm:prSet/>
       <dgm:spPr/>
+      <dgm:t>
+        <a:bodyPr/>
+        <a:lstStyle/>
+        <a:p>
+          <a:endParaRPr lang="en-GB"/>
+        </a:p>
+      </dgm:t>
     </dgm:pt>
     <dgm:pt modelId="{769CA5F9-7ADE-4DEF-9BA4-F63CA24E643A}" type="sibTrans" cxnId="{A5513743-3F19-463D-AC2C-8772E422C91B}">
       <dgm:prSet/>
       <dgm:spPr/>
+      <dgm:t>
+        <a:bodyPr/>
+        <a:lstStyle/>
+        <a:p>
+          <a:endParaRPr lang="en-GB"/>
+        </a:p>
+      </dgm:t>
     </dgm:pt>
     <dgm:pt modelId="{3661F88D-F399-41D4-94B9-8436D4408D61}">
       <dgm:prSet phldrT="[Text]"/>
@@ -17934,10 +19206,24 @@
     <dgm:pt modelId="{9FBC45BA-C5B8-4E74-9946-1C6CF37940A8}" type="parTrans" cxnId="{E6BBCF44-F18F-436E-A3C3-6D59982BDA89}">
       <dgm:prSet/>
       <dgm:spPr/>
+      <dgm:t>
+        <a:bodyPr/>
+        <a:lstStyle/>
+        <a:p>
+          <a:endParaRPr lang="en-GB"/>
+        </a:p>
+      </dgm:t>
     </dgm:pt>
     <dgm:pt modelId="{FBA570FC-F442-4D66-8B06-0F23405BA4A1}" type="sibTrans" cxnId="{E6BBCF44-F18F-436E-A3C3-6D59982BDA89}">
       <dgm:prSet/>
       <dgm:spPr/>
+      <dgm:t>
+        <a:bodyPr/>
+        <a:lstStyle/>
+        <a:p>
+          <a:endParaRPr lang="en-GB"/>
+        </a:p>
+      </dgm:t>
     </dgm:pt>
     <dgm:pt modelId="{1609AFFB-AB95-48EC-B716-5F8FC5D5A45E}">
       <dgm:prSet phldrT="[Text]"/>
@@ -17956,10 +19242,24 @@
     <dgm:pt modelId="{93C9651A-CB6D-4EAA-8208-148455F488D5}" type="parTrans" cxnId="{7BE3631A-06A2-4C52-A494-999ACE0220DB}">
       <dgm:prSet/>
       <dgm:spPr/>
+      <dgm:t>
+        <a:bodyPr/>
+        <a:lstStyle/>
+        <a:p>
+          <a:endParaRPr lang="en-GB"/>
+        </a:p>
+      </dgm:t>
     </dgm:pt>
     <dgm:pt modelId="{75E700C1-D7BD-4BE2-8567-84E21FC13EF3}" type="sibTrans" cxnId="{7BE3631A-06A2-4C52-A494-999ACE0220DB}">
       <dgm:prSet/>
       <dgm:spPr/>
+      <dgm:t>
+        <a:bodyPr/>
+        <a:lstStyle/>
+        <a:p>
+          <a:endParaRPr lang="en-GB"/>
+        </a:p>
+      </dgm:t>
     </dgm:pt>
     <dgm:pt modelId="{072CFA8D-1228-4E82-B846-35D754804779}">
       <dgm:prSet phldrT="[Text]"/>
@@ -17978,8 +19278,66 @@
     <dgm:pt modelId="{4A0A9912-41C7-4215-A5C1-296C80F70B08}" type="parTrans" cxnId="{3E5958C0-374E-4BA1-9EFF-9C028E17195B}">
       <dgm:prSet/>
       <dgm:spPr/>
+      <dgm:t>
+        <a:bodyPr/>
+        <a:lstStyle/>
+        <a:p>
+          <a:endParaRPr lang="en-GB"/>
+        </a:p>
+      </dgm:t>
     </dgm:pt>
     <dgm:pt modelId="{AB9A8E00-BC97-48E2-9D94-10EA3B79EAFA}" type="sibTrans" cxnId="{3E5958C0-374E-4BA1-9EFF-9C028E17195B}">
+      <dgm:prSet/>
+      <dgm:spPr/>
+      <dgm:t>
+        <a:bodyPr/>
+        <a:lstStyle/>
+        <a:p>
+          <a:endParaRPr lang="en-GB"/>
+        </a:p>
+      </dgm:t>
+    </dgm:pt>
+    <dgm:pt modelId="{4D2619D1-4F3D-42A2-8475-B6691D388CE2}">
+      <dgm:prSet phldrT="[Text]"/>
+      <dgm:spPr/>
+      <dgm:t>
+        <a:bodyPr/>
+        <a:lstStyle/>
+        <a:p>
+          <a:r>
+            <a:rPr lang="en-GB"/>
+            <a:t>Elemet List</a:t>
+          </a:r>
+        </a:p>
+      </dgm:t>
+    </dgm:pt>
+    <dgm:pt modelId="{A9CF890F-5569-44D0-A463-A0E932D89F5B}" type="parTrans" cxnId="{78C9D6D6-B00B-4FE9-9ED9-0415E0B76913}">
+      <dgm:prSet/>
+      <dgm:spPr/>
+    </dgm:pt>
+    <dgm:pt modelId="{B88B9D71-250B-4B81-A1F2-287BE0CC7EA0}" type="sibTrans" cxnId="{78C9D6D6-B00B-4FE9-9ED9-0415E0B76913}">
+      <dgm:prSet/>
+      <dgm:spPr/>
+    </dgm:pt>
+    <dgm:pt modelId="{015D091A-DBA4-4491-82E3-EE1CA1816257}">
+      <dgm:prSet phldrT="[Text]"/>
+      <dgm:spPr/>
+      <dgm:t>
+        <a:bodyPr/>
+        <a:lstStyle/>
+        <a:p>
+          <a:r>
+            <a:rPr lang="en-GB"/>
+            <a:t>Element Dictionanry</a:t>
+          </a:r>
+        </a:p>
+      </dgm:t>
+    </dgm:pt>
+    <dgm:pt modelId="{DEBFE690-34C0-4CCA-8705-4FCC13C3761A}" type="parTrans" cxnId="{77783EAB-61D0-4013-9110-D26EEA9B8FC3}">
+      <dgm:prSet/>
+      <dgm:spPr/>
+    </dgm:pt>
+    <dgm:pt modelId="{6B39D88F-0B2D-4050-8B19-BB0C72F7C4F4}" type="sibTrans" cxnId="{77783EAB-61D0-4013-9110-D26EEA9B8FC3}">
       <dgm:prSet/>
       <dgm:spPr/>
     </dgm:pt>
@@ -18056,8 +19414,80 @@
       <dgm:prSet presAssocID="{ABD4F076-83E4-4276-A7F4-561017EAA105}" presName="hierChild4" presStyleCnt="0"/>
       <dgm:spPr/>
     </dgm:pt>
+    <dgm:pt modelId="{287851E3-65FE-4568-8EDF-46C6A0FA5059}" type="pres">
+      <dgm:prSet presAssocID="{A9CF890F-5569-44D0-A463-A0E932D89F5B}" presName="Name37" presStyleLbl="parChTrans1D3" presStyleIdx="0" presStyleCnt="3"/>
+      <dgm:spPr/>
+    </dgm:pt>
+    <dgm:pt modelId="{4FFD7A63-F897-4511-98C0-5D1A00483C08}" type="pres">
+      <dgm:prSet presAssocID="{4D2619D1-4F3D-42A2-8475-B6691D388CE2}" presName="hierRoot2" presStyleCnt="0">
+        <dgm:presLayoutVars>
+          <dgm:hierBranch val="init"/>
+        </dgm:presLayoutVars>
+      </dgm:prSet>
+      <dgm:spPr/>
+    </dgm:pt>
+    <dgm:pt modelId="{81AA50A5-9BEC-4968-8B8E-FA2A29B7A423}" type="pres">
+      <dgm:prSet presAssocID="{4D2619D1-4F3D-42A2-8475-B6691D388CE2}" presName="rootComposite" presStyleCnt="0"/>
+      <dgm:spPr/>
+    </dgm:pt>
+    <dgm:pt modelId="{52848080-70F3-46E4-9A69-B9E1289BECA6}" type="pres">
+      <dgm:prSet presAssocID="{4D2619D1-4F3D-42A2-8475-B6691D388CE2}" presName="rootText" presStyleLbl="node3" presStyleIdx="0" presStyleCnt="3">
+        <dgm:presLayoutVars>
+          <dgm:chPref val="3"/>
+        </dgm:presLayoutVars>
+      </dgm:prSet>
+      <dgm:spPr/>
+    </dgm:pt>
+    <dgm:pt modelId="{D10C94A1-D3E7-43AB-8A22-3AA1A420F497}" type="pres">
+      <dgm:prSet presAssocID="{4D2619D1-4F3D-42A2-8475-B6691D388CE2}" presName="rootConnector" presStyleLbl="node3" presStyleIdx="0" presStyleCnt="3"/>
+      <dgm:spPr/>
+    </dgm:pt>
+    <dgm:pt modelId="{9F9D868B-8EBD-47E4-9F9B-C9BE462AB705}" type="pres">
+      <dgm:prSet presAssocID="{4D2619D1-4F3D-42A2-8475-B6691D388CE2}" presName="hierChild4" presStyleCnt="0"/>
+      <dgm:spPr/>
+    </dgm:pt>
+    <dgm:pt modelId="{BA38DE1A-6877-420F-B0CC-526E4E3663A6}" type="pres">
+      <dgm:prSet presAssocID="{4D2619D1-4F3D-42A2-8475-B6691D388CE2}" presName="hierChild5" presStyleCnt="0"/>
+      <dgm:spPr/>
+    </dgm:pt>
+    <dgm:pt modelId="{CEF0F181-EEB9-44FE-BF4C-4475CC82A18B}" type="pres">
+      <dgm:prSet presAssocID="{DEBFE690-34C0-4CCA-8705-4FCC13C3761A}" presName="Name37" presStyleLbl="parChTrans1D3" presStyleIdx="1" presStyleCnt="3"/>
+      <dgm:spPr/>
+    </dgm:pt>
+    <dgm:pt modelId="{2C761F33-D8B0-4BCC-BFF5-E7C898D929EC}" type="pres">
+      <dgm:prSet presAssocID="{015D091A-DBA4-4491-82E3-EE1CA1816257}" presName="hierRoot2" presStyleCnt="0">
+        <dgm:presLayoutVars>
+          <dgm:hierBranch val="init"/>
+        </dgm:presLayoutVars>
+      </dgm:prSet>
+      <dgm:spPr/>
+    </dgm:pt>
+    <dgm:pt modelId="{9812C1A5-D47A-4E3D-B1D3-CA83BB2B0CA9}" type="pres">
+      <dgm:prSet presAssocID="{015D091A-DBA4-4491-82E3-EE1CA1816257}" presName="rootComposite" presStyleCnt="0"/>
+      <dgm:spPr/>
+    </dgm:pt>
+    <dgm:pt modelId="{C4BD58CF-AF77-4DCF-8DAA-ED2E2811D535}" type="pres">
+      <dgm:prSet presAssocID="{015D091A-DBA4-4491-82E3-EE1CA1816257}" presName="rootText" presStyleLbl="node3" presStyleIdx="1" presStyleCnt="3">
+        <dgm:presLayoutVars>
+          <dgm:chPref val="3"/>
+        </dgm:presLayoutVars>
+      </dgm:prSet>
+      <dgm:spPr/>
+    </dgm:pt>
+    <dgm:pt modelId="{7C8E0F3E-6A2D-485B-95A3-4D4E9FAC6588}" type="pres">
+      <dgm:prSet presAssocID="{015D091A-DBA4-4491-82E3-EE1CA1816257}" presName="rootConnector" presStyleLbl="node3" presStyleIdx="1" presStyleCnt="3"/>
+      <dgm:spPr/>
+    </dgm:pt>
+    <dgm:pt modelId="{4F257FCB-9133-4778-BD91-1AF111A88770}" type="pres">
+      <dgm:prSet presAssocID="{015D091A-DBA4-4491-82E3-EE1CA1816257}" presName="hierChild4" presStyleCnt="0"/>
+      <dgm:spPr/>
+    </dgm:pt>
+    <dgm:pt modelId="{42A22929-D756-4429-828E-AD0E09F417CE}" type="pres">
+      <dgm:prSet presAssocID="{015D091A-DBA4-4491-82E3-EE1CA1816257}" presName="hierChild5" presStyleCnt="0"/>
+      <dgm:spPr/>
+    </dgm:pt>
     <dgm:pt modelId="{5EC97D44-191E-43F2-81A0-585D4840413B}" type="pres">
-      <dgm:prSet presAssocID="{63E0EECF-1055-467C-BB97-8A0A6704A6C1}" presName="Name37" presStyleLbl="parChTrans1D3" presStyleIdx="0" presStyleCnt="1"/>
+      <dgm:prSet presAssocID="{63E0EECF-1055-467C-BB97-8A0A6704A6C1}" presName="Name37" presStyleLbl="parChTrans1D3" presStyleIdx="2" presStyleCnt="3"/>
       <dgm:spPr/>
     </dgm:pt>
     <dgm:pt modelId="{AE0CB63F-39B8-4E38-97B1-D69E3F1C7795}" type="pres">
@@ -18073,7 +19503,7 @@
       <dgm:spPr/>
     </dgm:pt>
     <dgm:pt modelId="{76390A4D-E4B6-4B90-855C-C28636215DA1}" type="pres">
-      <dgm:prSet presAssocID="{D6F0D574-5AEF-40EA-8DC0-8F69549B64FA}" presName="rootText" presStyleLbl="node3" presStyleIdx="0" presStyleCnt="1">
+      <dgm:prSet presAssocID="{D6F0D574-5AEF-40EA-8DC0-8F69549B64FA}" presName="rootText" presStyleLbl="node3" presStyleIdx="2" presStyleCnt="3">
         <dgm:presLayoutVars>
           <dgm:chPref val="3"/>
         </dgm:presLayoutVars>
@@ -18081,18 +19511,18 @@
       <dgm:spPr/>
     </dgm:pt>
     <dgm:pt modelId="{96D209E4-4342-470B-9F00-697A617774D3}" type="pres">
-      <dgm:prSet presAssocID="{D6F0D574-5AEF-40EA-8DC0-8F69549B64FA}" presName="rootConnector" presStyleLbl="node3" presStyleIdx="0" presStyleCnt="1"/>
+      <dgm:prSet presAssocID="{D6F0D574-5AEF-40EA-8DC0-8F69549B64FA}" presName="rootConnector" presStyleLbl="node3" presStyleIdx="2" presStyleCnt="3"/>
       <dgm:spPr/>
     </dgm:pt>
     <dgm:pt modelId="{AA8541D6-084C-417D-94A4-F0AF567E6AFA}" type="pres">
       <dgm:prSet presAssocID="{D6F0D574-5AEF-40EA-8DC0-8F69549B64FA}" presName="hierChild4" presStyleCnt="0"/>
       <dgm:spPr/>
     </dgm:pt>
-    <dgm:pt modelId="{EAE8C9F8-7856-441B-82D4-E03482573458}" type="pres">
+    <dgm:pt modelId="{5C45B1D3-2761-4F7C-AA74-625AE9601FF6}" type="pres">
       <dgm:prSet presAssocID="{B82F3807-7C80-4EC2-B5CB-61189AC98BDE}" presName="Name37" presStyleLbl="parChTrans1D4" presStyleIdx="0" presStyleCnt="6"/>
       <dgm:spPr/>
     </dgm:pt>
-    <dgm:pt modelId="{13EFB5DB-2998-4319-B3CA-D7A1D783D2DE}" type="pres">
+    <dgm:pt modelId="{0A497617-8CCD-409E-98E0-6B8E67B1EBBB}" type="pres">
       <dgm:prSet presAssocID="{7EF3BA80-1194-4AA7-8F19-8170769A206B}" presName="hierRoot2" presStyleCnt="0">
         <dgm:presLayoutVars>
           <dgm:hierBranch val="init"/>
@@ -18100,11 +19530,11 @@
       </dgm:prSet>
       <dgm:spPr/>
     </dgm:pt>
-    <dgm:pt modelId="{DC8AC9FC-E798-4435-A5AB-D191E3EFA682}" type="pres">
+    <dgm:pt modelId="{A51CFD49-2B72-4AB5-A26D-115DD80677A6}" type="pres">
       <dgm:prSet presAssocID="{7EF3BA80-1194-4AA7-8F19-8170769A206B}" presName="rootComposite" presStyleCnt="0"/>
       <dgm:spPr/>
     </dgm:pt>
-    <dgm:pt modelId="{39017B66-1933-421B-A843-A1FE8C848B31}" type="pres">
+    <dgm:pt modelId="{71E79FBA-D65D-44EC-83BC-2BE9E09C32D3}" type="pres">
       <dgm:prSet presAssocID="{7EF3BA80-1194-4AA7-8F19-8170769A206B}" presName="rootText" presStyleLbl="node4" presStyleIdx="0" presStyleCnt="6">
         <dgm:presLayoutVars>
           <dgm:chPref val="3"/>
@@ -18112,15 +19542,15 @@
       </dgm:prSet>
       <dgm:spPr/>
     </dgm:pt>
-    <dgm:pt modelId="{ED51F401-DC5B-4E07-9DD7-A0C5CEC76F38}" type="pres">
+    <dgm:pt modelId="{99F74958-45B8-41F9-9F82-179A9CAB4DBD}" type="pres">
       <dgm:prSet presAssocID="{7EF3BA80-1194-4AA7-8F19-8170769A206B}" presName="rootConnector" presStyleLbl="node4" presStyleIdx="0" presStyleCnt="6"/>
       <dgm:spPr/>
     </dgm:pt>
-    <dgm:pt modelId="{82B95717-05A6-42D0-9DB2-884530CC0268}" type="pres">
+    <dgm:pt modelId="{421EC231-3A67-4893-BD27-48658940B1B6}" type="pres">
       <dgm:prSet presAssocID="{7EF3BA80-1194-4AA7-8F19-8170769A206B}" presName="hierChild4" presStyleCnt="0"/>
       <dgm:spPr/>
     </dgm:pt>
-    <dgm:pt modelId="{2808E760-7BC1-43F3-B241-AD29BD5CB4C1}" type="pres">
+    <dgm:pt modelId="{059F0881-0AB4-44F4-8ED0-5B43B4EA26DB}" type="pres">
       <dgm:prSet presAssocID="{7EF3BA80-1194-4AA7-8F19-8170769A206B}" presName="hierChild5" presStyleCnt="0"/>
       <dgm:spPr/>
     </dgm:pt>
@@ -18318,42 +19748,50 @@
     </dgm:pt>
   </dgm:ptLst>
   <dgm:cxnLst>
-    <dgm:cxn modelId="{A5CCA006-820E-43B1-B9D8-0C498DB10E8D}" type="presOf" srcId="{1609AFFB-AB95-48EC-B716-5F8FC5D5A45E}" destId="{231DFADE-095C-4F94-9E0C-F0B5027A1E71}" srcOrd="1" destOrd="0" presId="urn:microsoft.com/office/officeart/2005/8/layout/orgChart1"/>
-    <dgm:cxn modelId="{CE0FB807-3A62-437C-8246-260816CE4D98}" type="presOf" srcId="{D6F0D574-5AEF-40EA-8DC0-8F69549B64FA}" destId="{76390A4D-E4B6-4B90-855C-C28636215DA1}" srcOrd="0" destOrd="0" presId="urn:microsoft.com/office/officeart/2005/8/layout/orgChart1"/>
+    <dgm:cxn modelId="{C281FE02-013C-4D4F-9552-D7F9A2D82406}" type="presOf" srcId="{C37F3F70-4CBD-477C-ADF0-CC080406979F}" destId="{E5161D7A-4A59-4F97-97AE-DD3AFD8D15D8}" srcOrd="0" destOrd="0" presId="urn:microsoft.com/office/officeart/2005/8/layout/orgChart1"/>
+    <dgm:cxn modelId="{C134E808-753C-4D2B-A6A8-CFEF81DE916E}" type="presOf" srcId="{DEBFE690-34C0-4CCA-8705-4FCC13C3761A}" destId="{CEF0F181-EEB9-44FE-BF4C-4475CC82A18B}" srcOrd="0" destOrd="0" presId="urn:microsoft.com/office/officeart/2005/8/layout/orgChart1"/>
+    <dgm:cxn modelId="{4BC1770B-E219-475E-91A1-B7020B275EBC}" type="presOf" srcId="{63E0EECF-1055-467C-BB97-8A0A6704A6C1}" destId="{5EC97D44-191E-43F2-81A0-585D4840413B}" srcOrd="0" destOrd="0" presId="urn:microsoft.com/office/officeart/2005/8/layout/orgChart1"/>
     <dgm:cxn modelId="{5EC9F810-B09B-4F79-89E3-F57D809AEA97}" type="presOf" srcId="{E3E6F443-B662-42E8-93A4-FD2A94942530}" destId="{8443E31B-1F4C-401D-9D53-16BBFA637953}" srcOrd="0" destOrd="0" presId="urn:microsoft.com/office/officeart/2005/8/layout/orgChart1"/>
-    <dgm:cxn modelId="{3A968B11-7E62-413C-A7B7-F3BB86C61752}" type="presOf" srcId="{3661F88D-F399-41D4-94B9-8436D4408D61}" destId="{3143C1BF-F160-4AF4-9C1B-D02E12CC0724}" srcOrd="1" destOrd="0" presId="urn:microsoft.com/office/officeart/2005/8/layout/orgChart1"/>
     <dgm:cxn modelId="{7BE3631A-06A2-4C52-A494-999ACE0220DB}" srcId="{D6F0D574-5AEF-40EA-8DC0-8F69549B64FA}" destId="{1609AFFB-AB95-48EC-B716-5F8FC5D5A45E}" srcOrd="4" destOrd="0" parTransId="{93C9651A-CB6D-4EAA-8208-148455F488D5}" sibTransId="{75E700C1-D7BD-4BE2-8567-84E21FC13EF3}"/>
-    <dgm:cxn modelId="{4177021F-BDA4-445D-9694-CF731FD028A4}" type="presOf" srcId="{323575EE-B5E0-4E83-BBD3-145492DE3416}" destId="{56B8B113-857E-47CB-945B-B07F992018EA}" srcOrd="1" destOrd="0" presId="urn:microsoft.com/office/officeart/2005/8/layout/orgChart1"/>
+    <dgm:cxn modelId="{2BA3EF1F-9F10-40EA-80F1-490D330D024C}" type="presOf" srcId="{D6F0D574-5AEF-40EA-8DC0-8F69549B64FA}" destId="{76390A4D-E4B6-4B90-855C-C28636215DA1}" srcOrd="0" destOrd="0" presId="urn:microsoft.com/office/officeart/2005/8/layout/orgChart1"/>
+    <dgm:cxn modelId="{66E0AD31-CCD8-4F4D-8B0D-0DD9547131E9}" type="presOf" srcId="{4D2619D1-4F3D-42A2-8475-B6691D388CE2}" destId="{52848080-70F3-46E4-9A69-B9E1289BECA6}" srcOrd="0" destOrd="0" presId="urn:microsoft.com/office/officeart/2005/8/layout/orgChart1"/>
+    <dgm:cxn modelId="{19EE2736-BFC1-41F4-897F-D3BCFDD016E1}" type="presOf" srcId="{015D091A-DBA4-4491-82E3-EE1CA1816257}" destId="{7C8E0F3E-6A2D-485B-95A3-4D4E9FAC6588}" srcOrd="1" destOrd="0" presId="urn:microsoft.com/office/officeart/2005/8/layout/orgChart1"/>
     <dgm:cxn modelId="{EA414239-D5DE-4A21-AB9D-F9570EA88052}" type="presOf" srcId="{AB9F153C-2835-46CF-A5C9-19BA5F0F8751}" destId="{C7471659-E901-4FDA-A9FB-57C8AFA82F62}" srcOrd="0" destOrd="0" presId="urn:microsoft.com/office/officeart/2005/8/layout/orgChart1"/>
     <dgm:cxn modelId="{AB24B639-6D98-4C56-88B8-9778A91E3EA4}" type="presOf" srcId="{E3E6F443-B662-42E8-93A4-FD2A94942530}" destId="{BCD8EC93-7C44-40FD-8DB0-6FD8E832B55A}" srcOrd="1" destOrd="0" presId="urn:microsoft.com/office/officeart/2005/8/layout/orgChart1"/>
-    <dgm:cxn modelId="{1AF9CD3D-07B4-4ADF-8A85-A990C3C60752}" type="presOf" srcId="{3661F88D-F399-41D4-94B9-8436D4408D61}" destId="{00229F89-295B-415F-B4BF-F17AE0DD574C}" srcOrd="0" destOrd="0" presId="urn:microsoft.com/office/officeart/2005/8/layout/orgChart1"/>
-    <dgm:cxn modelId="{BE6C4B3E-6E12-4FE4-983F-FEBC47CB4D26}" type="presOf" srcId="{1609AFFB-AB95-48EC-B716-5F8FC5D5A45E}" destId="{6293EFAA-834B-4799-8E59-EABC0F0F3D81}" srcOrd="0" destOrd="0" presId="urn:microsoft.com/office/officeart/2005/8/layout/orgChart1"/>
-    <dgm:cxn modelId="{7EC8C15D-C480-4E41-8F5D-6F60FC8BE3C7}" type="presOf" srcId="{7EF3BA80-1194-4AA7-8F19-8170769A206B}" destId="{ED51F401-DC5B-4E07-9DD7-A0C5CEC76F38}" srcOrd="1" destOrd="0" presId="urn:microsoft.com/office/officeart/2005/8/layout/orgChart1"/>
+    <dgm:cxn modelId="{D0DC6A5E-4132-4C91-B3E0-75A388B0D0DB}" type="presOf" srcId="{3661F88D-F399-41D4-94B9-8436D4408D61}" destId="{00229F89-295B-415F-B4BF-F17AE0DD574C}" srcOrd="0" destOrd="0" presId="urn:microsoft.com/office/officeart/2005/8/layout/orgChart1"/>
     <dgm:cxn modelId="{A5513743-3F19-463D-AC2C-8772E422C91B}" srcId="{D6F0D574-5AEF-40EA-8DC0-8F69549B64FA}" destId="{A84BF94D-C0CF-4D3B-BE56-708DCF4936B1}" srcOrd="2" destOrd="0" parTransId="{C37F3F70-4CBD-477C-ADF0-CC080406979F}" sibTransId="{769CA5F9-7ADE-4DEF-9BA4-F63CA24E643A}"/>
-    <dgm:cxn modelId="{A2F0D043-D9F1-4054-86D3-1A790E2B5276}" type="presOf" srcId="{323575EE-B5E0-4E83-BBD3-145492DE3416}" destId="{D11689DF-85EE-42AD-B124-70CBE1982340}" srcOrd="0" destOrd="0" presId="urn:microsoft.com/office/officeart/2005/8/layout/orgChart1"/>
     <dgm:cxn modelId="{BF80C864-C89F-46D4-87F9-970BE78E7446}" type="presOf" srcId="{BEC689D7-E0EF-4B3B-9AF4-7DC91718C6FA}" destId="{B8AFFD22-86B3-413B-8D50-F90AA0D80D80}" srcOrd="0" destOrd="0" presId="urn:microsoft.com/office/officeart/2005/8/layout/orgChart1"/>
     <dgm:cxn modelId="{E6BBCF44-F18F-436E-A3C3-6D59982BDA89}" srcId="{D6F0D574-5AEF-40EA-8DC0-8F69549B64FA}" destId="{3661F88D-F399-41D4-94B9-8436D4408D61}" srcOrd="3" destOrd="0" parTransId="{9FBC45BA-C5B8-4E74-9946-1C6CF37940A8}" sibTransId="{FBA570FC-F442-4D66-8B06-0F23405BA4A1}"/>
     <dgm:cxn modelId="{0F1CD265-A8F7-4956-823E-458976F1449D}" srcId="{BEC689D7-E0EF-4B3B-9AF4-7DC91718C6FA}" destId="{E3E6F443-B662-42E8-93A4-FD2A94942530}" srcOrd="0" destOrd="0" parTransId="{EE73F5AB-8E8D-439A-BDE7-9BA6BD90C95F}" sibTransId="{771767DC-7122-43A1-B7DA-CEF9925AEEFF}"/>
-    <dgm:cxn modelId="{A2B2F568-1574-4BF7-8608-D079F7303814}" type="presOf" srcId="{93C9651A-CB6D-4EAA-8208-148455F488D5}" destId="{B0217387-27FE-4CE4-9FB6-DC41EAFD10F6}" srcOrd="0" destOrd="0" presId="urn:microsoft.com/office/officeart/2005/8/layout/orgChart1"/>
-    <dgm:cxn modelId="{F096FA48-EE65-4930-BB55-D76A9C645EBE}" type="presOf" srcId="{072CFA8D-1228-4E82-B846-35D754804779}" destId="{F0832291-B787-4001-A739-495CE687B420}" srcOrd="1" destOrd="0" presId="urn:microsoft.com/office/officeart/2005/8/layout/orgChart1"/>
-    <dgm:cxn modelId="{735DEE6E-3062-4BE1-9A62-6E3E763BA984}" type="presOf" srcId="{A84BF94D-C0CF-4D3B-BE56-708DCF4936B1}" destId="{0A62C4D3-D121-4055-8ABF-C440DEEF0F59}" srcOrd="1" destOrd="0" presId="urn:microsoft.com/office/officeart/2005/8/layout/orgChart1"/>
+    <dgm:cxn modelId="{E3F0B06E-159F-42F6-9523-D69EC38B8398}" type="presOf" srcId="{323575EE-B5E0-4E83-BBD3-145492DE3416}" destId="{56B8B113-857E-47CB-945B-B07F992018EA}" srcOrd="1" destOrd="0" presId="urn:microsoft.com/office/officeart/2005/8/layout/orgChart1"/>
+    <dgm:cxn modelId="{28E9AD71-C2F9-47AD-A3A1-C2716549D8F1}" type="presOf" srcId="{1609AFFB-AB95-48EC-B716-5F8FC5D5A45E}" destId="{231DFADE-095C-4F94-9E0C-F0B5027A1E71}" srcOrd="1" destOrd="0" presId="urn:microsoft.com/office/officeart/2005/8/layout/orgChart1"/>
+    <dgm:cxn modelId="{2C51EA77-1568-40B1-8B32-EAD5EE75873A}" type="presOf" srcId="{7EF3BA80-1194-4AA7-8F19-8170769A206B}" destId="{99F74958-45B8-41F9-9F82-179A9CAB4DBD}" srcOrd="1" destOrd="0" presId="urn:microsoft.com/office/officeart/2005/8/layout/orgChart1"/>
+    <dgm:cxn modelId="{A7A84058-AAD7-4F33-901C-A5387E0C0D2F}" type="presOf" srcId="{323575EE-B5E0-4E83-BBD3-145492DE3416}" destId="{D11689DF-85EE-42AD-B124-70CBE1982340}" srcOrd="0" destOrd="0" presId="urn:microsoft.com/office/officeart/2005/8/layout/orgChart1"/>
     <dgm:cxn modelId="{567E0C7A-70BD-4233-86C9-410823A89A18}" srcId="{D6F0D574-5AEF-40EA-8DC0-8F69549B64FA}" destId="{323575EE-B5E0-4E83-BBD3-145492DE3416}" srcOrd="1" destOrd="0" parTransId="{CBDA0A4A-3518-4E87-88B7-AF5BED166194}" sibTransId="{5E89D2DF-3CBC-4A5A-B9C4-96A0F1864DAA}"/>
-    <dgm:cxn modelId="{62DC6B81-3D2A-4AB4-83EC-16A35AAA7BB0}" type="presOf" srcId="{B82F3807-7C80-4EC2-B5CB-61189AC98BDE}" destId="{EAE8C9F8-7856-441B-82D4-E03482573458}" srcOrd="0" destOrd="0" presId="urn:microsoft.com/office/officeart/2005/8/layout/orgChart1"/>
-    <dgm:cxn modelId="{2AF7288B-4ACA-46B0-944D-531B6D94A289}" type="presOf" srcId="{D6F0D574-5AEF-40EA-8DC0-8F69549B64FA}" destId="{96D209E4-4342-470B-9F00-697A617774D3}" srcOrd="1" destOrd="0" presId="urn:microsoft.com/office/officeart/2005/8/layout/orgChart1"/>
-    <dgm:cxn modelId="{1514598E-DF9F-4F83-BB5E-9A7B7B6FC560}" type="presOf" srcId="{072CFA8D-1228-4E82-B846-35D754804779}" destId="{85143684-10BA-4782-91A5-4DC70168698C}" srcOrd="0" destOrd="0" presId="urn:microsoft.com/office/officeart/2005/8/layout/orgChart1"/>
-    <dgm:cxn modelId="{69EE948E-3F91-4E1E-96EC-970C13810A7E}" srcId="{ABD4F076-83E4-4276-A7F4-561017EAA105}" destId="{D6F0D574-5AEF-40EA-8DC0-8F69549B64FA}" srcOrd="0" destOrd="0" parTransId="{63E0EECF-1055-467C-BB97-8A0A6704A6C1}" sibTransId="{9C6E21C7-2AD9-4CBD-8EED-C647F4C479F4}"/>
+    <dgm:cxn modelId="{2D3CAF7E-70AD-44D6-912B-B6E73FF1DCE9}" type="presOf" srcId="{3661F88D-F399-41D4-94B9-8436D4408D61}" destId="{3143C1BF-F160-4AF4-9C1B-D02E12CC0724}" srcOrd="1" destOrd="0" presId="urn:microsoft.com/office/officeart/2005/8/layout/orgChart1"/>
+    <dgm:cxn modelId="{33435A7F-4879-4981-9922-12879C82411A}" type="presOf" srcId="{4A0A9912-41C7-4215-A5C1-296C80F70B08}" destId="{19C31C4D-D9E2-4838-982D-00BED9795D1D}" srcOrd="0" destOrd="0" presId="urn:microsoft.com/office/officeart/2005/8/layout/orgChart1"/>
+    <dgm:cxn modelId="{202EF088-95DD-4815-B5FD-050C67D8D010}" type="presOf" srcId="{A84BF94D-C0CF-4D3B-BE56-708DCF4936B1}" destId="{0A62C4D3-D121-4055-8ABF-C440DEEF0F59}" srcOrd="1" destOrd="0" presId="urn:microsoft.com/office/officeart/2005/8/layout/orgChart1"/>
+    <dgm:cxn modelId="{2C99A789-80BB-46AE-9450-32C90D5B34F4}" type="presOf" srcId="{93C9651A-CB6D-4EAA-8208-148455F488D5}" destId="{B0217387-27FE-4CE4-9FB6-DC41EAFD10F6}" srcOrd="0" destOrd="0" presId="urn:microsoft.com/office/officeart/2005/8/layout/orgChart1"/>
+    <dgm:cxn modelId="{69EE948E-3F91-4E1E-96EC-970C13810A7E}" srcId="{ABD4F076-83E4-4276-A7F4-561017EAA105}" destId="{D6F0D574-5AEF-40EA-8DC0-8F69549B64FA}" srcOrd="2" destOrd="0" parTransId="{63E0EECF-1055-467C-BB97-8A0A6704A6C1}" sibTransId="{9C6E21C7-2AD9-4CBD-8EED-C647F4C479F4}"/>
+    <dgm:cxn modelId="{3EAAC093-E3A6-47B7-BDC0-3157DBA0292B}" type="presOf" srcId="{7EF3BA80-1194-4AA7-8F19-8170769A206B}" destId="{71E79FBA-D65D-44EC-83BC-2BE9E09C32D3}" srcOrd="0" destOrd="0" presId="urn:microsoft.com/office/officeart/2005/8/layout/orgChart1"/>
+    <dgm:cxn modelId="{6A4A3A94-01F1-4B6E-A693-B59A706EB8C3}" type="presOf" srcId="{1609AFFB-AB95-48EC-B716-5F8FC5D5A45E}" destId="{6293EFAA-834B-4799-8E59-EABC0F0F3D81}" srcOrd="0" destOrd="0" presId="urn:microsoft.com/office/officeart/2005/8/layout/orgChart1"/>
+    <dgm:cxn modelId="{18A34F97-6889-4CD6-A937-A9DC1625C7BF}" type="presOf" srcId="{CBDA0A4A-3518-4E87-88B7-AF5BED166194}" destId="{7E005050-51B9-44E4-9D34-746C1BDE7127}" srcOrd="0" destOrd="0" presId="urn:microsoft.com/office/officeart/2005/8/layout/orgChart1"/>
     <dgm:cxn modelId="{7DAA1C99-E1ED-44BD-96F7-AAE3D5DEDB2A}" srcId="{E3E6F443-B662-42E8-93A4-FD2A94942530}" destId="{ABD4F076-83E4-4276-A7F4-561017EAA105}" srcOrd="0" destOrd="0" parTransId="{AB9F153C-2835-46CF-A5C9-19BA5F0F8751}" sibTransId="{B507ACBD-4FBB-41B8-9748-2D5D289B48A3}"/>
-    <dgm:cxn modelId="{11C12EA1-4824-4098-95C7-2A61D6FCCF95}" type="presOf" srcId="{9FBC45BA-C5B8-4E74-9946-1C6CF37940A8}" destId="{41B1BA95-D1AC-4CD7-AD45-7BA939AB0F3F}" srcOrd="0" destOrd="0" presId="urn:microsoft.com/office/officeart/2005/8/layout/orgChart1"/>
-    <dgm:cxn modelId="{7D1D7EA5-31BA-45D7-81ED-9CBB84AB70B2}" type="presOf" srcId="{4A0A9912-41C7-4215-A5C1-296C80F70B08}" destId="{19C31C4D-D9E2-4838-982D-00BED9795D1D}" srcOrd="0" destOrd="0" presId="urn:microsoft.com/office/officeart/2005/8/layout/orgChart1"/>
+    <dgm:cxn modelId="{32AF1C9C-F193-4E4E-909B-A4B960526F30}" type="presOf" srcId="{A84BF94D-C0CF-4D3B-BE56-708DCF4936B1}" destId="{A19D6EF7-4B26-4E7B-A4EE-B63FE48187E0}" srcOrd="0" destOrd="0" presId="urn:microsoft.com/office/officeart/2005/8/layout/orgChart1"/>
+    <dgm:cxn modelId="{77783EAB-61D0-4013-9110-D26EEA9B8FC3}" srcId="{ABD4F076-83E4-4276-A7F4-561017EAA105}" destId="{015D091A-DBA4-4491-82E3-EE1CA1816257}" srcOrd="1" destOrd="0" parTransId="{DEBFE690-34C0-4CCA-8705-4FCC13C3761A}" sibTransId="{6B39D88F-0B2D-4050-8B19-BB0C72F7C4F4}"/>
     <dgm:cxn modelId="{63F65BAC-F616-4A60-82B3-B1C57EE83FE3}" srcId="{D6F0D574-5AEF-40EA-8DC0-8F69549B64FA}" destId="{7EF3BA80-1194-4AA7-8F19-8170769A206B}" srcOrd="0" destOrd="0" parTransId="{B82F3807-7C80-4EC2-B5CB-61189AC98BDE}" sibTransId="{C534707F-5F63-4C22-A371-E1FB96B36AE2}"/>
+    <dgm:cxn modelId="{26CE58B5-8580-488C-BABA-175E4724366C}" type="presOf" srcId="{015D091A-DBA4-4491-82E3-EE1CA1816257}" destId="{C4BD58CF-AF77-4DCF-8DAA-ED2E2811D535}" srcOrd="0" destOrd="0" presId="urn:microsoft.com/office/officeart/2005/8/layout/orgChart1"/>
+    <dgm:cxn modelId="{E441D7BA-542E-4060-8674-E67C82671A62}" type="presOf" srcId="{A9CF890F-5569-44D0-A463-A0E932D89F5B}" destId="{287851E3-65FE-4568-8EDF-46C6A0FA5059}" srcOrd="0" destOrd="0" presId="urn:microsoft.com/office/officeart/2005/8/layout/orgChart1"/>
     <dgm:cxn modelId="{3E5958C0-374E-4BA1-9EFF-9C028E17195B}" srcId="{D6F0D574-5AEF-40EA-8DC0-8F69549B64FA}" destId="{072CFA8D-1228-4E82-B846-35D754804779}" srcOrd="5" destOrd="0" parTransId="{4A0A9912-41C7-4215-A5C1-296C80F70B08}" sibTransId="{AB9A8E00-BC97-48E2-9D94-10EA3B79EAFA}"/>
     <dgm:cxn modelId="{994B82C0-91D2-4CB1-8F65-44032D62A82B}" type="presOf" srcId="{ABD4F076-83E4-4276-A7F4-561017EAA105}" destId="{21E1B97C-C0D3-484A-AD01-6BF0B5300FFB}" srcOrd="0" destOrd="0" presId="urn:microsoft.com/office/officeart/2005/8/layout/orgChart1"/>
+    <dgm:cxn modelId="{E5ED43C4-5DBA-4472-9856-6834BB7F175E}" type="presOf" srcId="{D6F0D574-5AEF-40EA-8DC0-8F69549B64FA}" destId="{96D209E4-4342-470B-9F00-697A617774D3}" srcOrd="1" destOrd="0" presId="urn:microsoft.com/office/officeart/2005/8/layout/orgChart1"/>
+    <dgm:cxn modelId="{6192D5C4-8F1F-49AB-8706-8D99DA7CD7DF}" type="presOf" srcId="{072CFA8D-1228-4E82-B846-35D754804779}" destId="{85143684-10BA-4782-91A5-4DC70168698C}" srcOrd="0" destOrd="0" presId="urn:microsoft.com/office/officeart/2005/8/layout/orgChart1"/>
+    <dgm:cxn modelId="{7041E7C5-8192-4C65-B452-2B35251F063C}" type="presOf" srcId="{4D2619D1-4F3D-42A2-8475-B6691D388CE2}" destId="{D10C94A1-D3E7-43AB-8A22-3AA1A420F497}" srcOrd="1" destOrd="0" presId="urn:microsoft.com/office/officeart/2005/8/layout/orgChart1"/>
+    <dgm:cxn modelId="{526337CE-2194-4466-8D1F-58E4EB4E1382}" type="presOf" srcId="{9FBC45BA-C5B8-4E74-9946-1C6CF37940A8}" destId="{41B1BA95-D1AC-4CD7-AD45-7BA939AB0F3F}" srcOrd="0" destOrd="0" presId="urn:microsoft.com/office/officeart/2005/8/layout/orgChart1"/>
+    <dgm:cxn modelId="{1779CFD2-7D2C-4CE3-9190-5AC139BDBAEA}" type="presOf" srcId="{072CFA8D-1228-4E82-B846-35D754804779}" destId="{F0832291-B787-4001-A739-495CE687B420}" srcOrd="1" destOrd="0" presId="urn:microsoft.com/office/officeart/2005/8/layout/orgChart1"/>
+    <dgm:cxn modelId="{78C9D6D6-B00B-4FE9-9ED9-0415E0B76913}" srcId="{ABD4F076-83E4-4276-A7F4-561017EAA105}" destId="{4D2619D1-4F3D-42A2-8475-B6691D388CE2}" srcOrd="0" destOrd="0" parTransId="{A9CF890F-5569-44D0-A463-A0E932D89F5B}" sibTransId="{B88B9D71-250B-4B81-A1F2-287BE0CC7EA0}"/>
     <dgm:cxn modelId="{2C5A3DDA-6483-42DF-A9FB-C2FBCF202F35}" type="presOf" srcId="{ABD4F076-83E4-4276-A7F4-561017EAA105}" destId="{9ADBF5C6-BCE4-4761-96A9-1EB84DADA5AA}" srcOrd="1" destOrd="0" presId="urn:microsoft.com/office/officeart/2005/8/layout/orgChart1"/>
-    <dgm:cxn modelId="{D3ED45DA-4D3F-4D1B-90DA-9295CE0F29E9}" type="presOf" srcId="{A84BF94D-C0CF-4D3B-BE56-708DCF4936B1}" destId="{A19D6EF7-4B26-4E7B-A4EE-B63FE48187E0}" srcOrd="0" destOrd="0" presId="urn:microsoft.com/office/officeart/2005/8/layout/orgChart1"/>
-    <dgm:cxn modelId="{C7977EE0-74B2-43F8-BA0A-D5354D3EAF79}" type="presOf" srcId="{CBDA0A4A-3518-4E87-88B7-AF5BED166194}" destId="{7E005050-51B9-44E4-9D34-746C1BDE7127}" srcOrd="0" destOrd="0" presId="urn:microsoft.com/office/officeart/2005/8/layout/orgChart1"/>
-    <dgm:cxn modelId="{7C598DE2-94D4-452D-90BD-D35DD4668A17}" type="presOf" srcId="{C37F3F70-4CBD-477C-ADF0-CC080406979F}" destId="{E5161D7A-4A59-4F97-97AE-DD3AFD8D15D8}" srcOrd="0" destOrd="0" presId="urn:microsoft.com/office/officeart/2005/8/layout/orgChart1"/>
-    <dgm:cxn modelId="{F6590EE4-F8FB-41B7-ACD1-9228C4DD8DCD}" type="presOf" srcId="{63E0EECF-1055-467C-BB97-8A0A6704A6C1}" destId="{5EC97D44-191E-43F2-81A0-585D4840413B}" srcOrd="0" destOrd="0" presId="urn:microsoft.com/office/officeart/2005/8/layout/orgChart1"/>
-    <dgm:cxn modelId="{BB15B7EA-E97A-4D6E-AD97-3AAD0725750E}" type="presOf" srcId="{7EF3BA80-1194-4AA7-8F19-8170769A206B}" destId="{39017B66-1933-421B-A843-A1FE8C848B31}" srcOrd="0" destOrd="0" presId="urn:microsoft.com/office/officeart/2005/8/layout/orgChart1"/>
+    <dgm:cxn modelId="{1E5B83EB-E12D-47BE-94B2-30CE2DBD08CF}" type="presOf" srcId="{B82F3807-7C80-4EC2-B5CB-61189AC98BDE}" destId="{5C45B1D3-2761-4F7C-AA74-625AE9601FF6}" srcOrd="0" destOrd="0" presId="urn:microsoft.com/office/officeart/2005/8/layout/orgChart1"/>
     <dgm:cxn modelId="{40703E03-21FF-4AAF-847D-D4A9536009E1}" type="presParOf" srcId="{B8AFFD22-86B3-413B-8D50-F90AA0D80D80}" destId="{29DF5327-08E0-4C75-B4E1-26096D91763A}" srcOrd="0" destOrd="0" presId="urn:microsoft.com/office/officeart/2005/8/layout/orgChart1"/>
     <dgm:cxn modelId="{4D411843-902E-48A3-8143-463D619EBF78}" type="presParOf" srcId="{29DF5327-08E0-4C75-B4E1-26096D91763A}" destId="{7A9374AE-0D95-46C7-820F-D89B87DA8895}" srcOrd="0" destOrd="0" presId="urn:microsoft.com/office/officeart/2005/8/layout/orgChart1"/>
     <dgm:cxn modelId="{C281DBB3-F31C-4968-93C6-E747B81F7341}" type="presParOf" srcId="{7A9374AE-0D95-46C7-820F-D89B87DA8895}" destId="{8443E31B-1F4C-401D-9D53-16BBFA637953}" srcOrd="0" destOrd="0" presId="urn:microsoft.com/office/officeart/2005/8/layout/orgChart1"/>
@@ -18365,55 +19803,69 @@
     <dgm:cxn modelId="{19F528C6-035F-4101-A39D-E232FB8653E8}" type="presParOf" srcId="{8BAEA5EA-1A7F-46C7-A0BC-862E37D9CE78}" destId="{21E1B97C-C0D3-484A-AD01-6BF0B5300FFB}" srcOrd="0" destOrd="0" presId="urn:microsoft.com/office/officeart/2005/8/layout/orgChart1"/>
     <dgm:cxn modelId="{B32B7E3A-326D-4B4E-AD9C-AE5FFA6E219E}" type="presParOf" srcId="{8BAEA5EA-1A7F-46C7-A0BC-862E37D9CE78}" destId="{9ADBF5C6-BCE4-4761-96A9-1EB84DADA5AA}" srcOrd="1" destOrd="0" presId="urn:microsoft.com/office/officeart/2005/8/layout/orgChart1"/>
     <dgm:cxn modelId="{9308AF13-2805-4B10-B9B5-E6DCA0E091F5}" type="presParOf" srcId="{51E3BF29-EBB2-4EB7-BE46-4188B80E5326}" destId="{7CA52C23-709F-424C-AD98-FBC03D085574}" srcOrd="1" destOrd="0" presId="urn:microsoft.com/office/officeart/2005/8/layout/orgChart1"/>
-    <dgm:cxn modelId="{D645D7E7-6D8C-4190-9FC3-F60037279688}" type="presParOf" srcId="{7CA52C23-709F-424C-AD98-FBC03D085574}" destId="{5EC97D44-191E-43F2-81A0-585D4840413B}" srcOrd="0" destOrd="0" presId="urn:microsoft.com/office/officeart/2005/8/layout/orgChart1"/>
-    <dgm:cxn modelId="{7C6F663E-573E-4AEA-8AB3-5A16E0FEC6B3}" type="presParOf" srcId="{7CA52C23-709F-424C-AD98-FBC03D085574}" destId="{AE0CB63F-39B8-4E38-97B1-D69E3F1C7795}" srcOrd="1" destOrd="0" presId="urn:microsoft.com/office/officeart/2005/8/layout/orgChart1"/>
-    <dgm:cxn modelId="{72E02C11-0E82-4474-BC3C-5B38975DB6BA}" type="presParOf" srcId="{AE0CB63F-39B8-4E38-97B1-D69E3F1C7795}" destId="{8A88390A-2321-4C62-8EE3-E81228F88E75}" srcOrd="0" destOrd="0" presId="urn:microsoft.com/office/officeart/2005/8/layout/orgChart1"/>
-    <dgm:cxn modelId="{4D732B6C-960F-423E-94F3-2938C9BD6BF7}" type="presParOf" srcId="{8A88390A-2321-4C62-8EE3-E81228F88E75}" destId="{76390A4D-E4B6-4B90-855C-C28636215DA1}" srcOrd="0" destOrd="0" presId="urn:microsoft.com/office/officeart/2005/8/layout/orgChart1"/>
-    <dgm:cxn modelId="{B63F24D1-9FD3-49E7-BAD5-4A9290FD40AB}" type="presParOf" srcId="{8A88390A-2321-4C62-8EE3-E81228F88E75}" destId="{96D209E4-4342-470B-9F00-697A617774D3}" srcOrd="1" destOrd="0" presId="urn:microsoft.com/office/officeart/2005/8/layout/orgChart1"/>
-    <dgm:cxn modelId="{1641D4A2-0500-421D-890F-63C80CF321C1}" type="presParOf" srcId="{AE0CB63F-39B8-4E38-97B1-D69E3F1C7795}" destId="{AA8541D6-084C-417D-94A4-F0AF567E6AFA}" srcOrd="1" destOrd="0" presId="urn:microsoft.com/office/officeart/2005/8/layout/orgChart1"/>
-    <dgm:cxn modelId="{F77183DB-EFDF-4504-8523-99ED2CC27121}" type="presParOf" srcId="{AA8541D6-084C-417D-94A4-F0AF567E6AFA}" destId="{EAE8C9F8-7856-441B-82D4-E03482573458}" srcOrd="0" destOrd="0" presId="urn:microsoft.com/office/officeart/2005/8/layout/orgChart1"/>
-    <dgm:cxn modelId="{98F5A5C1-62C0-4652-8B32-2FA342A1FF8C}" type="presParOf" srcId="{AA8541D6-084C-417D-94A4-F0AF567E6AFA}" destId="{13EFB5DB-2998-4319-B3CA-D7A1D783D2DE}" srcOrd="1" destOrd="0" presId="urn:microsoft.com/office/officeart/2005/8/layout/orgChart1"/>
-    <dgm:cxn modelId="{A1778DB0-2A5A-465F-B9EA-BA37D2E3B48E}" type="presParOf" srcId="{13EFB5DB-2998-4319-B3CA-D7A1D783D2DE}" destId="{DC8AC9FC-E798-4435-A5AB-D191E3EFA682}" srcOrd="0" destOrd="0" presId="urn:microsoft.com/office/officeart/2005/8/layout/orgChart1"/>
-    <dgm:cxn modelId="{FAB5800E-B320-40DE-B0C7-E067FAFE2676}" type="presParOf" srcId="{DC8AC9FC-E798-4435-A5AB-D191E3EFA682}" destId="{39017B66-1933-421B-A843-A1FE8C848B31}" srcOrd="0" destOrd="0" presId="urn:microsoft.com/office/officeart/2005/8/layout/orgChart1"/>
-    <dgm:cxn modelId="{A4D1FE40-B118-4084-A7CC-4A5CAFE5C48C}" type="presParOf" srcId="{DC8AC9FC-E798-4435-A5AB-D191E3EFA682}" destId="{ED51F401-DC5B-4E07-9DD7-A0C5CEC76F38}" srcOrd="1" destOrd="0" presId="urn:microsoft.com/office/officeart/2005/8/layout/orgChart1"/>
-    <dgm:cxn modelId="{3AE420EF-61F7-48E4-A00E-A1AD58EE134C}" type="presParOf" srcId="{13EFB5DB-2998-4319-B3CA-D7A1D783D2DE}" destId="{82B95717-05A6-42D0-9DB2-884530CC0268}" srcOrd="1" destOrd="0" presId="urn:microsoft.com/office/officeart/2005/8/layout/orgChart1"/>
-    <dgm:cxn modelId="{B5B369A8-02DD-4DF5-A107-8AFFE2D141F1}" type="presParOf" srcId="{13EFB5DB-2998-4319-B3CA-D7A1D783D2DE}" destId="{2808E760-7BC1-43F3-B241-AD29BD5CB4C1}" srcOrd="2" destOrd="0" presId="urn:microsoft.com/office/officeart/2005/8/layout/orgChart1"/>
-    <dgm:cxn modelId="{B6D25A68-57C6-4CD2-91D2-DEC4CA534AF7}" type="presParOf" srcId="{AA8541D6-084C-417D-94A4-F0AF567E6AFA}" destId="{7E005050-51B9-44E4-9D34-746C1BDE7127}" srcOrd="2" destOrd="0" presId="urn:microsoft.com/office/officeart/2005/8/layout/orgChart1"/>
-    <dgm:cxn modelId="{4B3548FC-2E66-4027-9A08-6E79D68F6081}" type="presParOf" srcId="{AA8541D6-084C-417D-94A4-F0AF567E6AFA}" destId="{F65CF189-B3E0-4895-A142-B64C34167D3A}" srcOrd="3" destOrd="0" presId="urn:microsoft.com/office/officeart/2005/8/layout/orgChart1"/>
-    <dgm:cxn modelId="{42E0DCBA-50A7-4FB5-BDFD-2ED182ABE5B4}" type="presParOf" srcId="{F65CF189-B3E0-4895-A142-B64C34167D3A}" destId="{B1AE3D7B-6FCF-47FD-BEBF-816D11B2CA0E}" srcOrd="0" destOrd="0" presId="urn:microsoft.com/office/officeart/2005/8/layout/orgChart1"/>
-    <dgm:cxn modelId="{1F3C7C87-5BC0-491E-B002-22C27F9538A1}" type="presParOf" srcId="{B1AE3D7B-6FCF-47FD-BEBF-816D11B2CA0E}" destId="{D11689DF-85EE-42AD-B124-70CBE1982340}" srcOrd="0" destOrd="0" presId="urn:microsoft.com/office/officeart/2005/8/layout/orgChart1"/>
-    <dgm:cxn modelId="{6ADC76C7-CE55-4FE8-911F-D84B94E2C59F}" type="presParOf" srcId="{B1AE3D7B-6FCF-47FD-BEBF-816D11B2CA0E}" destId="{56B8B113-857E-47CB-945B-B07F992018EA}" srcOrd="1" destOrd="0" presId="urn:microsoft.com/office/officeart/2005/8/layout/orgChart1"/>
-    <dgm:cxn modelId="{3A8B8A20-CCCB-433D-B434-BFB7B9771115}" type="presParOf" srcId="{F65CF189-B3E0-4895-A142-B64C34167D3A}" destId="{F8011F5A-F35B-4C67-91A3-28456C014043}" srcOrd="1" destOrd="0" presId="urn:microsoft.com/office/officeart/2005/8/layout/orgChart1"/>
-    <dgm:cxn modelId="{8EF2264B-9E5B-495D-8611-8528F533161C}" type="presParOf" srcId="{F65CF189-B3E0-4895-A142-B64C34167D3A}" destId="{0ABE08CD-B695-4058-899F-F2F60FF958B7}" srcOrd="2" destOrd="0" presId="urn:microsoft.com/office/officeart/2005/8/layout/orgChart1"/>
-    <dgm:cxn modelId="{5934F2A0-50DD-42F6-AD94-B8A5D8C70A2C}" type="presParOf" srcId="{AA8541D6-084C-417D-94A4-F0AF567E6AFA}" destId="{E5161D7A-4A59-4F97-97AE-DD3AFD8D15D8}" srcOrd="4" destOrd="0" presId="urn:microsoft.com/office/officeart/2005/8/layout/orgChart1"/>
-    <dgm:cxn modelId="{F5E28EC1-5154-4242-A74F-658D054DDAC9}" type="presParOf" srcId="{AA8541D6-084C-417D-94A4-F0AF567E6AFA}" destId="{1161EA8C-D8B9-468F-9ADE-05745BF739F8}" srcOrd="5" destOrd="0" presId="urn:microsoft.com/office/officeart/2005/8/layout/orgChart1"/>
-    <dgm:cxn modelId="{DF008BD4-51F2-4902-82DA-EA2F60AD99D7}" type="presParOf" srcId="{1161EA8C-D8B9-468F-9ADE-05745BF739F8}" destId="{E2F9DAF1-19D5-4893-8B50-501C759CB9BF}" srcOrd="0" destOrd="0" presId="urn:microsoft.com/office/officeart/2005/8/layout/orgChart1"/>
-    <dgm:cxn modelId="{2044B517-0108-4930-9234-5B91487BCEFC}" type="presParOf" srcId="{E2F9DAF1-19D5-4893-8B50-501C759CB9BF}" destId="{A19D6EF7-4B26-4E7B-A4EE-B63FE48187E0}" srcOrd="0" destOrd="0" presId="urn:microsoft.com/office/officeart/2005/8/layout/orgChart1"/>
-    <dgm:cxn modelId="{2FB1C7A1-9D2C-4ADC-A589-3A384D629AC3}" type="presParOf" srcId="{E2F9DAF1-19D5-4893-8B50-501C759CB9BF}" destId="{0A62C4D3-D121-4055-8ABF-C440DEEF0F59}" srcOrd="1" destOrd="0" presId="urn:microsoft.com/office/officeart/2005/8/layout/orgChart1"/>
-    <dgm:cxn modelId="{CE912EB3-6442-4AE8-9914-B2E26A291663}" type="presParOf" srcId="{1161EA8C-D8B9-468F-9ADE-05745BF739F8}" destId="{910AFE1D-57A2-441A-B96B-7F300144222D}" srcOrd="1" destOrd="0" presId="urn:microsoft.com/office/officeart/2005/8/layout/orgChart1"/>
-    <dgm:cxn modelId="{7A4BC0A5-88CB-470C-B69D-96B669AD8160}" type="presParOf" srcId="{1161EA8C-D8B9-468F-9ADE-05745BF739F8}" destId="{DFF0B43B-A5F5-4368-8C2A-F5EEE81045CB}" srcOrd="2" destOrd="0" presId="urn:microsoft.com/office/officeart/2005/8/layout/orgChart1"/>
-    <dgm:cxn modelId="{AEFEC9BF-D8A8-418B-813E-38CA8E7C27A1}" type="presParOf" srcId="{AA8541D6-084C-417D-94A4-F0AF567E6AFA}" destId="{41B1BA95-D1AC-4CD7-AD45-7BA939AB0F3F}" srcOrd="6" destOrd="0" presId="urn:microsoft.com/office/officeart/2005/8/layout/orgChart1"/>
-    <dgm:cxn modelId="{1ED25176-0C6B-483E-A664-953B5AD8FDA5}" type="presParOf" srcId="{AA8541D6-084C-417D-94A4-F0AF567E6AFA}" destId="{1C7469D5-0B18-44D4-93FC-59A36FF14946}" srcOrd="7" destOrd="0" presId="urn:microsoft.com/office/officeart/2005/8/layout/orgChart1"/>
-    <dgm:cxn modelId="{02819E41-1F18-4D46-B130-215F888D4EA9}" type="presParOf" srcId="{1C7469D5-0B18-44D4-93FC-59A36FF14946}" destId="{7882B329-6F2F-4C8B-833E-528758778D76}" srcOrd="0" destOrd="0" presId="urn:microsoft.com/office/officeart/2005/8/layout/orgChart1"/>
-    <dgm:cxn modelId="{403F49EC-B414-4278-9405-67F30C093CEC}" type="presParOf" srcId="{7882B329-6F2F-4C8B-833E-528758778D76}" destId="{00229F89-295B-415F-B4BF-F17AE0DD574C}" srcOrd="0" destOrd="0" presId="urn:microsoft.com/office/officeart/2005/8/layout/orgChart1"/>
-    <dgm:cxn modelId="{A4FAD650-44AB-4A00-81C2-BCFD91D37632}" type="presParOf" srcId="{7882B329-6F2F-4C8B-833E-528758778D76}" destId="{3143C1BF-F160-4AF4-9C1B-D02E12CC0724}" srcOrd="1" destOrd="0" presId="urn:microsoft.com/office/officeart/2005/8/layout/orgChart1"/>
-    <dgm:cxn modelId="{C63A8194-3AFA-49C6-9F0D-67D8C4576A7A}" type="presParOf" srcId="{1C7469D5-0B18-44D4-93FC-59A36FF14946}" destId="{93D1A90C-66D1-444F-9E57-A551C06F6C88}" srcOrd="1" destOrd="0" presId="urn:microsoft.com/office/officeart/2005/8/layout/orgChart1"/>
-    <dgm:cxn modelId="{CACABCD0-6201-48EE-9D49-42F5F695589A}" type="presParOf" srcId="{1C7469D5-0B18-44D4-93FC-59A36FF14946}" destId="{C5D66BD8-8047-44F9-B0F8-68AE206B8015}" srcOrd="2" destOrd="0" presId="urn:microsoft.com/office/officeart/2005/8/layout/orgChart1"/>
-    <dgm:cxn modelId="{5941B006-CAFE-46CB-9D2F-A7DBDF2B16B6}" type="presParOf" srcId="{AA8541D6-084C-417D-94A4-F0AF567E6AFA}" destId="{B0217387-27FE-4CE4-9FB6-DC41EAFD10F6}" srcOrd="8" destOrd="0" presId="urn:microsoft.com/office/officeart/2005/8/layout/orgChart1"/>
-    <dgm:cxn modelId="{775781C5-D9AF-4FCE-A283-0D00B8D7FCE8}" type="presParOf" srcId="{AA8541D6-084C-417D-94A4-F0AF567E6AFA}" destId="{93509725-8627-42D3-9D1D-35B1847EAEBB}" srcOrd="9" destOrd="0" presId="urn:microsoft.com/office/officeart/2005/8/layout/orgChart1"/>
-    <dgm:cxn modelId="{232C8A71-C927-42BD-A99F-B6A63DEAFEAE}" type="presParOf" srcId="{93509725-8627-42D3-9D1D-35B1847EAEBB}" destId="{662C348F-7544-4843-A0A0-4D9CF32C282C}" srcOrd="0" destOrd="0" presId="urn:microsoft.com/office/officeart/2005/8/layout/orgChart1"/>
-    <dgm:cxn modelId="{2B64555F-AA2F-4976-A82D-ABB0BD6E7200}" type="presParOf" srcId="{662C348F-7544-4843-A0A0-4D9CF32C282C}" destId="{6293EFAA-834B-4799-8E59-EABC0F0F3D81}" srcOrd="0" destOrd="0" presId="urn:microsoft.com/office/officeart/2005/8/layout/orgChart1"/>
-    <dgm:cxn modelId="{DF91395B-1754-4A02-B2DC-9C0CA6F5AE70}" type="presParOf" srcId="{662C348F-7544-4843-A0A0-4D9CF32C282C}" destId="{231DFADE-095C-4F94-9E0C-F0B5027A1E71}" srcOrd="1" destOrd="0" presId="urn:microsoft.com/office/officeart/2005/8/layout/orgChart1"/>
-    <dgm:cxn modelId="{987C0BAC-11F8-4EB5-B999-A9C10CF97620}" type="presParOf" srcId="{93509725-8627-42D3-9D1D-35B1847EAEBB}" destId="{F78B462D-E495-4D33-90FB-87EB9C523546}" srcOrd="1" destOrd="0" presId="urn:microsoft.com/office/officeart/2005/8/layout/orgChart1"/>
-    <dgm:cxn modelId="{1694E20A-A3A7-4BA5-9EA2-ABD3777680AD}" type="presParOf" srcId="{93509725-8627-42D3-9D1D-35B1847EAEBB}" destId="{4248E0CD-0689-49F8-AB08-B5239732B854}" srcOrd="2" destOrd="0" presId="urn:microsoft.com/office/officeart/2005/8/layout/orgChart1"/>
-    <dgm:cxn modelId="{3613A7E2-0CEB-40C0-A9A5-284085EFD44B}" type="presParOf" srcId="{AA8541D6-084C-417D-94A4-F0AF567E6AFA}" destId="{19C31C4D-D9E2-4838-982D-00BED9795D1D}" srcOrd="10" destOrd="0" presId="urn:microsoft.com/office/officeart/2005/8/layout/orgChart1"/>
-    <dgm:cxn modelId="{E9C5ECCB-A2E9-40DB-8FC1-1B52C7FC8E16}" type="presParOf" srcId="{AA8541D6-084C-417D-94A4-F0AF567E6AFA}" destId="{C6A0324C-7B1C-41FA-9976-1F562E4080A4}" srcOrd="11" destOrd="0" presId="urn:microsoft.com/office/officeart/2005/8/layout/orgChart1"/>
-    <dgm:cxn modelId="{4094EA5B-0C4A-497A-A5BD-BE2D587ABC94}" type="presParOf" srcId="{C6A0324C-7B1C-41FA-9976-1F562E4080A4}" destId="{271214F8-05CC-47EA-8755-462FA1E032A8}" srcOrd="0" destOrd="0" presId="urn:microsoft.com/office/officeart/2005/8/layout/orgChart1"/>
-    <dgm:cxn modelId="{DA9DA4E7-EF79-41C7-B730-4FEBE07ACCF0}" type="presParOf" srcId="{271214F8-05CC-47EA-8755-462FA1E032A8}" destId="{85143684-10BA-4782-91A5-4DC70168698C}" srcOrd="0" destOrd="0" presId="urn:microsoft.com/office/officeart/2005/8/layout/orgChart1"/>
-    <dgm:cxn modelId="{26E1F350-1688-4AF0-AF4E-51A10AB5CD98}" type="presParOf" srcId="{271214F8-05CC-47EA-8755-462FA1E032A8}" destId="{F0832291-B787-4001-A739-495CE687B420}" srcOrd="1" destOrd="0" presId="urn:microsoft.com/office/officeart/2005/8/layout/orgChart1"/>
-    <dgm:cxn modelId="{0AFF007E-A9DE-4858-8683-2FFDEEFF30FF}" type="presParOf" srcId="{C6A0324C-7B1C-41FA-9976-1F562E4080A4}" destId="{36EA3030-9D4C-41E0-BDAC-6E1D1B364CF2}" srcOrd="1" destOrd="0" presId="urn:microsoft.com/office/officeart/2005/8/layout/orgChart1"/>
-    <dgm:cxn modelId="{02C7559C-8820-47D2-9FED-131435682331}" type="presParOf" srcId="{C6A0324C-7B1C-41FA-9976-1F562E4080A4}" destId="{5EB78BFA-2568-4E0F-B4A9-8E54CF551CF4}" srcOrd="2" destOrd="0" presId="urn:microsoft.com/office/officeart/2005/8/layout/orgChart1"/>
-    <dgm:cxn modelId="{8622E49A-6F49-4A30-8181-7B56B0378C6E}" type="presParOf" srcId="{AE0CB63F-39B8-4E38-97B1-D69E3F1C7795}" destId="{4ADFB838-BEB9-4836-B4FE-341F4E4E798E}" srcOrd="2" destOrd="0" presId="urn:microsoft.com/office/officeart/2005/8/layout/orgChart1"/>
+    <dgm:cxn modelId="{651A6F2B-A8EA-4466-9E51-4A10D92D6048}" type="presParOf" srcId="{7CA52C23-709F-424C-AD98-FBC03D085574}" destId="{287851E3-65FE-4568-8EDF-46C6A0FA5059}" srcOrd="0" destOrd="0" presId="urn:microsoft.com/office/officeart/2005/8/layout/orgChart1"/>
+    <dgm:cxn modelId="{4EEC9BAF-A3A6-4E3C-A0C1-F4C1C85E260B}" type="presParOf" srcId="{7CA52C23-709F-424C-AD98-FBC03D085574}" destId="{4FFD7A63-F897-4511-98C0-5D1A00483C08}" srcOrd="1" destOrd="0" presId="urn:microsoft.com/office/officeart/2005/8/layout/orgChart1"/>
+    <dgm:cxn modelId="{732E352E-7C7F-41C1-8574-93F977DE2F5C}" type="presParOf" srcId="{4FFD7A63-F897-4511-98C0-5D1A00483C08}" destId="{81AA50A5-9BEC-4968-8B8E-FA2A29B7A423}" srcOrd="0" destOrd="0" presId="urn:microsoft.com/office/officeart/2005/8/layout/orgChart1"/>
+    <dgm:cxn modelId="{86220CC1-F690-4331-85A3-63BC7B67BF59}" type="presParOf" srcId="{81AA50A5-9BEC-4968-8B8E-FA2A29B7A423}" destId="{52848080-70F3-46E4-9A69-B9E1289BECA6}" srcOrd="0" destOrd="0" presId="urn:microsoft.com/office/officeart/2005/8/layout/orgChart1"/>
+    <dgm:cxn modelId="{0990AEBC-B285-40A9-AB68-E5087A096D65}" type="presParOf" srcId="{81AA50A5-9BEC-4968-8B8E-FA2A29B7A423}" destId="{D10C94A1-D3E7-43AB-8A22-3AA1A420F497}" srcOrd="1" destOrd="0" presId="urn:microsoft.com/office/officeart/2005/8/layout/orgChart1"/>
+    <dgm:cxn modelId="{D77192FF-B4C8-454B-ABC5-D5655A31B4C6}" type="presParOf" srcId="{4FFD7A63-F897-4511-98C0-5D1A00483C08}" destId="{9F9D868B-8EBD-47E4-9F9B-C9BE462AB705}" srcOrd="1" destOrd="0" presId="urn:microsoft.com/office/officeart/2005/8/layout/orgChart1"/>
+    <dgm:cxn modelId="{07E9933E-83AB-4D30-9EE2-F4080907BD2D}" type="presParOf" srcId="{4FFD7A63-F897-4511-98C0-5D1A00483C08}" destId="{BA38DE1A-6877-420F-B0CC-526E4E3663A6}" srcOrd="2" destOrd="0" presId="urn:microsoft.com/office/officeart/2005/8/layout/orgChart1"/>
+    <dgm:cxn modelId="{FD7E4ACF-78A7-47D4-AA79-8931A1BE7367}" type="presParOf" srcId="{7CA52C23-709F-424C-AD98-FBC03D085574}" destId="{CEF0F181-EEB9-44FE-BF4C-4475CC82A18B}" srcOrd="2" destOrd="0" presId="urn:microsoft.com/office/officeart/2005/8/layout/orgChart1"/>
+    <dgm:cxn modelId="{0538BFCE-56E7-416E-93DF-DEDA1A3BE5F7}" type="presParOf" srcId="{7CA52C23-709F-424C-AD98-FBC03D085574}" destId="{2C761F33-D8B0-4BCC-BFF5-E7C898D929EC}" srcOrd="3" destOrd="0" presId="urn:microsoft.com/office/officeart/2005/8/layout/orgChart1"/>
+    <dgm:cxn modelId="{0C22B448-ECBE-4306-A979-19849DFD0E60}" type="presParOf" srcId="{2C761F33-D8B0-4BCC-BFF5-E7C898D929EC}" destId="{9812C1A5-D47A-4E3D-B1D3-CA83BB2B0CA9}" srcOrd="0" destOrd="0" presId="urn:microsoft.com/office/officeart/2005/8/layout/orgChart1"/>
+    <dgm:cxn modelId="{71DFC5DC-8C97-4BFA-B8D8-102B4797F454}" type="presParOf" srcId="{9812C1A5-D47A-4E3D-B1D3-CA83BB2B0CA9}" destId="{C4BD58CF-AF77-4DCF-8DAA-ED2E2811D535}" srcOrd="0" destOrd="0" presId="urn:microsoft.com/office/officeart/2005/8/layout/orgChart1"/>
+    <dgm:cxn modelId="{D4582C6E-6F3E-44F7-8CE8-72B864E99208}" type="presParOf" srcId="{9812C1A5-D47A-4E3D-B1D3-CA83BB2B0CA9}" destId="{7C8E0F3E-6A2D-485B-95A3-4D4E9FAC6588}" srcOrd="1" destOrd="0" presId="urn:microsoft.com/office/officeart/2005/8/layout/orgChart1"/>
+    <dgm:cxn modelId="{73526952-60D4-4EDE-BCCD-5ADF92AEE7E4}" type="presParOf" srcId="{2C761F33-D8B0-4BCC-BFF5-E7C898D929EC}" destId="{4F257FCB-9133-4778-BD91-1AF111A88770}" srcOrd="1" destOrd="0" presId="urn:microsoft.com/office/officeart/2005/8/layout/orgChart1"/>
+    <dgm:cxn modelId="{72B4CA6E-6104-415C-847B-5FC8BD814B3B}" type="presParOf" srcId="{2C761F33-D8B0-4BCC-BFF5-E7C898D929EC}" destId="{42A22929-D756-4429-828E-AD0E09F417CE}" srcOrd="2" destOrd="0" presId="urn:microsoft.com/office/officeart/2005/8/layout/orgChart1"/>
+    <dgm:cxn modelId="{D3925150-4294-4865-A9E3-C35B1926EB93}" type="presParOf" srcId="{7CA52C23-709F-424C-AD98-FBC03D085574}" destId="{5EC97D44-191E-43F2-81A0-585D4840413B}" srcOrd="4" destOrd="0" presId="urn:microsoft.com/office/officeart/2005/8/layout/orgChart1"/>
+    <dgm:cxn modelId="{81873859-0F13-4C5F-B631-C2E2DF029416}" type="presParOf" srcId="{7CA52C23-709F-424C-AD98-FBC03D085574}" destId="{AE0CB63F-39B8-4E38-97B1-D69E3F1C7795}" srcOrd="5" destOrd="0" presId="urn:microsoft.com/office/officeart/2005/8/layout/orgChart1"/>
+    <dgm:cxn modelId="{168FC36D-EF79-4C50-9357-5C106B083167}" type="presParOf" srcId="{AE0CB63F-39B8-4E38-97B1-D69E3F1C7795}" destId="{8A88390A-2321-4C62-8EE3-E81228F88E75}" srcOrd="0" destOrd="0" presId="urn:microsoft.com/office/officeart/2005/8/layout/orgChart1"/>
+    <dgm:cxn modelId="{AF25E43A-5DF4-4284-9681-1015D0F15AED}" type="presParOf" srcId="{8A88390A-2321-4C62-8EE3-E81228F88E75}" destId="{76390A4D-E4B6-4B90-855C-C28636215DA1}" srcOrd="0" destOrd="0" presId="urn:microsoft.com/office/officeart/2005/8/layout/orgChart1"/>
+    <dgm:cxn modelId="{8851BEE8-2911-4DD7-BA50-7D9DF57CF906}" type="presParOf" srcId="{8A88390A-2321-4C62-8EE3-E81228F88E75}" destId="{96D209E4-4342-470B-9F00-697A617774D3}" srcOrd="1" destOrd="0" presId="urn:microsoft.com/office/officeart/2005/8/layout/orgChart1"/>
+    <dgm:cxn modelId="{59A93882-9131-4381-BC3D-EEB40A3020CF}" type="presParOf" srcId="{AE0CB63F-39B8-4E38-97B1-D69E3F1C7795}" destId="{AA8541D6-084C-417D-94A4-F0AF567E6AFA}" srcOrd="1" destOrd="0" presId="urn:microsoft.com/office/officeart/2005/8/layout/orgChart1"/>
+    <dgm:cxn modelId="{305D8A43-AE44-4042-A3D7-85E14B23FFE2}" type="presParOf" srcId="{AA8541D6-084C-417D-94A4-F0AF567E6AFA}" destId="{5C45B1D3-2761-4F7C-AA74-625AE9601FF6}" srcOrd="0" destOrd="0" presId="urn:microsoft.com/office/officeart/2005/8/layout/orgChart1"/>
+    <dgm:cxn modelId="{2B4F4173-C9AE-49B9-8EE3-F4EB129953EC}" type="presParOf" srcId="{AA8541D6-084C-417D-94A4-F0AF567E6AFA}" destId="{0A497617-8CCD-409E-98E0-6B8E67B1EBBB}" srcOrd="1" destOrd="0" presId="urn:microsoft.com/office/officeart/2005/8/layout/orgChart1"/>
+    <dgm:cxn modelId="{DE34C864-68F0-4C51-94B7-86E380B310A1}" type="presParOf" srcId="{0A497617-8CCD-409E-98E0-6B8E67B1EBBB}" destId="{A51CFD49-2B72-4AB5-A26D-115DD80677A6}" srcOrd="0" destOrd="0" presId="urn:microsoft.com/office/officeart/2005/8/layout/orgChart1"/>
+    <dgm:cxn modelId="{CC42F41F-C515-4DB3-80F7-558057E5D11E}" type="presParOf" srcId="{A51CFD49-2B72-4AB5-A26D-115DD80677A6}" destId="{71E79FBA-D65D-44EC-83BC-2BE9E09C32D3}" srcOrd="0" destOrd="0" presId="urn:microsoft.com/office/officeart/2005/8/layout/orgChart1"/>
+    <dgm:cxn modelId="{3B8F6E13-0FB7-4313-BAD8-D58CEC57711E}" type="presParOf" srcId="{A51CFD49-2B72-4AB5-A26D-115DD80677A6}" destId="{99F74958-45B8-41F9-9F82-179A9CAB4DBD}" srcOrd="1" destOrd="0" presId="urn:microsoft.com/office/officeart/2005/8/layout/orgChart1"/>
+    <dgm:cxn modelId="{364DEDDB-A81F-4D52-8BB7-76C7E5996253}" type="presParOf" srcId="{0A497617-8CCD-409E-98E0-6B8E67B1EBBB}" destId="{421EC231-3A67-4893-BD27-48658940B1B6}" srcOrd="1" destOrd="0" presId="urn:microsoft.com/office/officeart/2005/8/layout/orgChart1"/>
+    <dgm:cxn modelId="{0E59235A-704C-4B1A-B6B3-E2134448F05B}" type="presParOf" srcId="{0A497617-8CCD-409E-98E0-6B8E67B1EBBB}" destId="{059F0881-0AB4-44F4-8ED0-5B43B4EA26DB}" srcOrd="2" destOrd="0" presId="urn:microsoft.com/office/officeart/2005/8/layout/orgChart1"/>
+    <dgm:cxn modelId="{676C758A-4956-4016-B391-83FCE506BF22}" type="presParOf" srcId="{AA8541D6-084C-417D-94A4-F0AF567E6AFA}" destId="{7E005050-51B9-44E4-9D34-746C1BDE7127}" srcOrd="2" destOrd="0" presId="urn:microsoft.com/office/officeart/2005/8/layout/orgChart1"/>
+    <dgm:cxn modelId="{60F52A30-589A-40F7-AB13-30A168BAD6F8}" type="presParOf" srcId="{AA8541D6-084C-417D-94A4-F0AF567E6AFA}" destId="{F65CF189-B3E0-4895-A142-B64C34167D3A}" srcOrd="3" destOrd="0" presId="urn:microsoft.com/office/officeart/2005/8/layout/orgChart1"/>
+    <dgm:cxn modelId="{7BD41302-3C72-4707-9B5A-E6FB451F7234}" type="presParOf" srcId="{F65CF189-B3E0-4895-A142-B64C34167D3A}" destId="{B1AE3D7B-6FCF-47FD-BEBF-816D11B2CA0E}" srcOrd="0" destOrd="0" presId="urn:microsoft.com/office/officeart/2005/8/layout/orgChart1"/>
+    <dgm:cxn modelId="{F83A3D2A-86A2-40A3-8AA8-81BF1E16724B}" type="presParOf" srcId="{B1AE3D7B-6FCF-47FD-BEBF-816D11B2CA0E}" destId="{D11689DF-85EE-42AD-B124-70CBE1982340}" srcOrd="0" destOrd="0" presId="urn:microsoft.com/office/officeart/2005/8/layout/orgChart1"/>
+    <dgm:cxn modelId="{7CB04C86-40CF-4830-8CE6-D7A8D0AFF0B2}" type="presParOf" srcId="{B1AE3D7B-6FCF-47FD-BEBF-816D11B2CA0E}" destId="{56B8B113-857E-47CB-945B-B07F992018EA}" srcOrd="1" destOrd="0" presId="urn:microsoft.com/office/officeart/2005/8/layout/orgChart1"/>
+    <dgm:cxn modelId="{938D8712-FFC6-4688-A019-0439AC1AABC2}" type="presParOf" srcId="{F65CF189-B3E0-4895-A142-B64C34167D3A}" destId="{F8011F5A-F35B-4C67-91A3-28456C014043}" srcOrd="1" destOrd="0" presId="urn:microsoft.com/office/officeart/2005/8/layout/orgChart1"/>
+    <dgm:cxn modelId="{12B6DA0A-A2ED-419E-9DCD-32116F971569}" type="presParOf" srcId="{F65CF189-B3E0-4895-A142-B64C34167D3A}" destId="{0ABE08CD-B695-4058-899F-F2F60FF958B7}" srcOrd="2" destOrd="0" presId="urn:microsoft.com/office/officeart/2005/8/layout/orgChart1"/>
+    <dgm:cxn modelId="{22FD26B7-77DF-414A-82A7-D13C1FE63517}" type="presParOf" srcId="{AA8541D6-084C-417D-94A4-F0AF567E6AFA}" destId="{E5161D7A-4A59-4F97-97AE-DD3AFD8D15D8}" srcOrd="4" destOrd="0" presId="urn:microsoft.com/office/officeart/2005/8/layout/orgChart1"/>
+    <dgm:cxn modelId="{0250A7A9-DBB8-4FA4-AAF6-BFFC9FEC4301}" type="presParOf" srcId="{AA8541D6-084C-417D-94A4-F0AF567E6AFA}" destId="{1161EA8C-D8B9-468F-9ADE-05745BF739F8}" srcOrd="5" destOrd="0" presId="urn:microsoft.com/office/officeart/2005/8/layout/orgChart1"/>
+    <dgm:cxn modelId="{4A096CEC-5415-43D5-8F0D-F069226ECA6A}" type="presParOf" srcId="{1161EA8C-D8B9-468F-9ADE-05745BF739F8}" destId="{E2F9DAF1-19D5-4893-8B50-501C759CB9BF}" srcOrd="0" destOrd="0" presId="urn:microsoft.com/office/officeart/2005/8/layout/orgChart1"/>
+    <dgm:cxn modelId="{84714677-A71D-4F1F-BBAE-31FBD209C58C}" type="presParOf" srcId="{E2F9DAF1-19D5-4893-8B50-501C759CB9BF}" destId="{A19D6EF7-4B26-4E7B-A4EE-B63FE48187E0}" srcOrd="0" destOrd="0" presId="urn:microsoft.com/office/officeart/2005/8/layout/orgChart1"/>
+    <dgm:cxn modelId="{DDF3CC38-F349-40DB-9070-F2CE0C32D1AA}" type="presParOf" srcId="{E2F9DAF1-19D5-4893-8B50-501C759CB9BF}" destId="{0A62C4D3-D121-4055-8ABF-C440DEEF0F59}" srcOrd="1" destOrd="0" presId="urn:microsoft.com/office/officeart/2005/8/layout/orgChart1"/>
+    <dgm:cxn modelId="{303F8980-57C7-4F31-9AE4-0DCD7FC3F43D}" type="presParOf" srcId="{1161EA8C-D8B9-468F-9ADE-05745BF739F8}" destId="{910AFE1D-57A2-441A-B96B-7F300144222D}" srcOrd="1" destOrd="0" presId="urn:microsoft.com/office/officeart/2005/8/layout/orgChart1"/>
+    <dgm:cxn modelId="{A272B354-5AF1-48B8-8CC3-B9F5398239E0}" type="presParOf" srcId="{1161EA8C-D8B9-468F-9ADE-05745BF739F8}" destId="{DFF0B43B-A5F5-4368-8C2A-F5EEE81045CB}" srcOrd="2" destOrd="0" presId="urn:microsoft.com/office/officeart/2005/8/layout/orgChart1"/>
+    <dgm:cxn modelId="{897C4B23-B7C0-4507-A067-0A56CA4579D7}" type="presParOf" srcId="{AA8541D6-084C-417D-94A4-F0AF567E6AFA}" destId="{41B1BA95-D1AC-4CD7-AD45-7BA939AB0F3F}" srcOrd="6" destOrd="0" presId="urn:microsoft.com/office/officeart/2005/8/layout/orgChart1"/>
+    <dgm:cxn modelId="{17C8E8D3-8A41-47D2-8EAB-52F7F0E28B2E}" type="presParOf" srcId="{AA8541D6-084C-417D-94A4-F0AF567E6AFA}" destId="{1C7469D5-0B18-44D4-93FC-59A36FF14946}" srcOrd="7" destOrd="0" presId="urn:microsoft.com/office/officeart/2005/8/layout/orgChart1"/>
+    <dgm:cxn modelId="{FBBD6F51-C0B5-45E7-A0CC-66CCF64DD776}" type="presParOf" srcId="{1C7469D5-0B18-44D4-93FC-59A36FF14946}" destId="{7882B329-6F2F-4C8B-833E-528758778D76}" srcOrd="0" destOrd="0" presId="urn:microsoft.com/office/officeart/2005/8/layout/orgChart1"/>
+    <dgm:cxn modelId="{93B44F81-CDD5-48DB-B9A4-196CD40759FA}" type="presParOf" srcId="{7882B329-6F2F-4C8B-833E-528758778D76}" destId="{00229F89-295B-415F-B4BF-F17AE0DD574C}" srcOrd="0" destOrd="0" presId="urn:microsoft.com/office/officeart/2005/8/layout/orgChart1"/>
+    <dgm:cxn modelId="{FECEB764-1931-4BEC-8BD8-6A8A7F22937C}" type="presParOf" srcId="{7882B329-6F2F-4C8B-833E-528758778D76}" destId="{3143C1BF-F160-4AF4-9C1B-D02E12CC0724}" srcOrd="1" destOrd="0" presId="urn:microsoft.com/office/officeart/2005/8/layout/orgChart1"/>
+    <dgm:cxn modelId="{A3B3F6CD-9AC1-4B28-9E82-7ABFB2C819F0}" type="presParOf" srcId="{1C7469D5-0B18-44D4-93FC-59A36FF14946}" destId="{93D1A90C-66D1-444F-9E57-A551C06F6C88}" srcOrd="1" destOrd="0" presId="urn:microsoft.com/office/officeart/2005/8/layout/orgChart1"/>
+    <dgm:cxn modelId="{BE8044F0-BE60-45D3-8A29-19EE2024EEC9}" type="presParOf" srcId="{1C7469D5-0B18-44D4-93FC-59A36FF14946}" destId="{C5D66BD8-8047-44F9-B0F8-68AE206B8015}" srcOrd="2" destOrd="0" presId="urn:microsoft.com/office/officeart/2005/8/layout/orgChart1"/>
+    <dgm:cxn modelId="{4F7D9F62-1D9C-44CC-B053-3C49A779CCDA}" type="presParOf" srcId="{AA8541D6-084C-417D-94A4-F0AF567E6AFA}" destId="{B0217387-27FE-4CE4-9FB6-DC41EAFD10F6}" srcOrd="8" destOrd="0" presId="urn:microsoft.com/office/officeart/2005/8/layout/orgChart1"/>
+    <dgm:cxn modelId="{C39D974E-CE2E-4726-8EE8-094A1188F05C}" type="presParOf" srcId="{AA8541D6-084C-417D-94A4-F0AF567E6AFA}" destId="{93509725-8627-42D3-9D1D-35B1847EAEBB}" srcOrd="9" destOrd="0" presId="urn:microsoft.com/office/officeart/2005/8/layout/orgChart1"/>
+    <dgm:cxn modelId="{ED4B18FB-CF86-4CEF-9C13-E55E9958E8BE}" type="presParOf" srcId="{93509725-8627-42D3-9D1D-35B1847EAEBB}" destId="{662C348F-7544-4843-A0A0-4D9CF32C282C}" srcOrd="0" destOrd="0" presId="urn:microsoft.com/office/officeart/2005/8/layout/orgChart1"/>
+    <dgm:cxn modelId="{419B32A9-F3F8-4105-8A50-867209A87B18}" type="presParOf" srcId="{662C348F-7544-4843-A0A0-4D9CF32C282C}" destId="{6293EFAA-834B-4799-8E59-EABC0F0F3D81}" srcOrd="0" destOrd="0" presId="urn:microsoft.com/office/officeart/2005/8/layout/orgChart1"/>
+    <dgm:cxn modelId="{9125894E-1309-4BE7-B435-C58B3329FF04}" type="presParOf" srcId="{662C348F-7544-4843-A0A0-4D9CF32C282C}" destId="{231DFADE-095C-4F94-9E0C-F0B5027A1E71}" srcOrd="1" destOrd="0" presId="urn:microsoft.com/office/officeart/2005/8/layout/orgChart1"/>
+    <dgm:cxn modelId="{3E360DAA-A343-42EC-B34A-CA1D8AEABFF2}" type="presParOf" srcId="{93509725-8627-42D3-9D1D-35B1847EAEBB}" destId="{F78B462D-E495-4D33-90FB-87EB9C523546}" srcOrd="1" destOrd="0" presId="urn:microsoft.com/office/officeart/2005/8/layout/orgChart1"/>
+    <dgm:cxn modelId="{B19C000E-3642-4C0C-96D6-AD196C5B6543}" type="presParOf" srcId="{93509725-8627-42D3-9D1D-35B1847EAEBB}" destId="{4248E0CD-0689-49F8-AB08-B5239732B854}" srcOrd="2" destOrd="0" presId="urn:microsoft.com/office/officeart/2005/8/layout/orgChart1"/>
+    <dgm:cxn modelId="{215043DD-E9D1-42D8-9A08-1D44CB299FB5}" type="presParOf" srcId="{AA8541D6-084C-417D-94A4-F0AF567E6AFA}" destId="{19C31C4D-D9E2-4838-982D-00BED9795D1D}" srcOrd="10" destOrd="0" presId="urn:microsoft.com/office/officeart/2005/8/layout/orgChart1"/>
+    <dgm:cxn modelId="{54209CBD-578C-4553-BCCD-81A52EB479AF}" type="presParOf" srcId="{AA8541D6-084C-417D-94A4-F0AF567E6AFA}" destId="{C6A0324C-7B1C-41FA-9976-1F562E4080A4}" srcOrd="11" destOrd="0" presId="urn:microsoft.com/office/officeart/2005/8/layout/orgChart1"/>
+    <dgm:cxn modelId="{1B859E92-4894-45DC-9532-AC50244D28DC}" type="presParOf" srcId="{C6A0324C-7B1C-41FA-9976-1F562E4080A4}" destId="{271214F8-05CC-47EA-8755-462FA1E032A8}" srcOrd="0" destOrd="0" presId="urn:microsoft.com/office/officeart/2005/8/layout/orgChart1"/>
+    <dgm:cxn modelId="{3D8FBDDA-F08D-4C36-8B80-B49E4ACEC7D6}" type="presParOf" srcId="{271214F8-05CC-47EA-8755-462FA1E032A8}" destId="{85143684-10BA-4782-91A5-4DC70168698C}" srcOrd="0" destOrd="0" presId="urn:microsoft.com/office/officeart/2005/8/layout/orgChart1"/>
+    <dgm:cxn modelId="{820FEC37-7C65-485C-89BF-4D2601B5ED2E}" type="presParOf" srcId="{271214F8-05CC-47EA-8755-462FA1E032A8}" destId="{F0832291-B787-4001-A739-495CE687B420}" srcOrd="1" destOrd="0" presId="urn:microsoft.com/office/officeart/2005/8/layout/orgChart1"/>
+    <dgm:cxn modelId="{3B1FBBC5-D152-4064-81E0-0F569DAA8240}" type="presParOf" srcId="{C6A0324C-7B1C-41FA-9976-1F562E4080A4}" destId="{36EA3030-9D4C-41E0-BDAC-6E1D1B364CF2}" srcOrd="1" destOrd="0" presId="urn:microsoft.com/office/officeart/2005/8/layout/orgChart1"/>
+    <dgm:cxn modelId="{A2570A73-A369-4CD3-93D2-D9EB7687EB2E}" type="presParOf" srcId="{C6A0324C-7B1C-41FA-9976-1F562E4080A4}" destId="{5EB78BFA-2568-4E0F-B4A9-8E54CF551CF4}" srcOrd="2" destOrd="0" presId="urn:microsoft.com/office/officeart/2005/8/layout/orgChart1"/>
+    <dgm:cxn modelId="{3DF94FF3-C3A2-41F7-AE58-5B2ECB0A01F2}" type="presParOf" srcId="{AE0CB63F-39B8-4E38-97B1-D69E3F1C7795}" destId="{4ADFB838-BEB9-4836-B4FE-341F4E4E798E}" srcOrd="2" destOrd="0" presId="urn:microsoft.com/office/officeart/2005/8/layout/orgChart1"/>
     <dgm:cxn modelId="{B2387D90-B801-4D25-82DE-3CCE125D5FA1}" type="presParOf" srcId="{51E3BF29-EBB2-4EB7-BE46-4188B80E5326}" destId="{0427F9B5-139E-4A18-A8B4-6D0FE2699CFC}" srcOrd="2" destOrd="0" presId="urn:microsoft.com/office/officeart/2005/8/layout/orgChart1"/>
     <dgm:cxn modelId="{C3F08EBD-1002-4829-AE23-5E29B31A659E}" type="presParOf" srcId="{29DF5327-08E0-4C75-B4E1-26096D91763A}" destId="{989C0CEA-B674-4120-A05E-C7A75D250C29}" srcOrd="2" destOrd="0" presId="urn:microsoft.com/office/officeart/2005/8/layout/orgChart1"/>
   </dgm:cxnLst>
@@ -22902,7 +24354,7 @@
       </dsp:nvSpPr>
       <dsp:spPr>
         <a:xfrm>
-          <a:off x="2425864" y="994884"/>
+          <a:off x="3051874" y="994884"/>
           <a:ext cx="91440" cy="2074628"/>
         </a:xfrm>
         <a:custGeom>
@@ -22960,7 +24412,7 @@
       </dsp:nvSpPr>
       <dsp:spPr>
         <a:xfrm>
-          <a:off x="2425864" y="994884"/>
+          <a:off x="3051874" y="994884"/>
           <a:ext cx="91440" cy="1707300"/>
         </a:xfrm>
         <a:custGeom>
@@ -23018,7 +24470,7 @@
       </dsp:nvSpPr>
       <dsp:spPr>
         <a:xfrm>
-          <a:off x="2425864" y="994884"/>
+          <a:off x="3051874" y="994884"/>
           <a:ext cx="91440" cy="1339972"/>
         </a:xfrm>
         <a:custGeom>
@@ -23076,7 +24528,7 @@
       </dsp:nvSpPr>
       <dsp:spPr>
         <a:xfrm>
-          <a:off x="2425864" y="994884"/>
+          <a:off x="3051874" y="994884"/>
           <a:ext cx="91440" cy="972643"/>
         </a:xfrm>
         <a:custGeom>
@@ -23134,7 +24586,7 @@
       </dsp:nvSpPr>
       <dsp:spPr>
         <a:xfrm>
-          <a:off x="2425864" y="994884"/>
+          <a:off x="3051874" y="994884"/>
           <a:ext cx="91440" cy="605315"/>
         </a:xfrm>
         <a:custGeom>
@@ -23185,14 +24637,14 @@
         <a:fontRef idx="minor"/>
       </dsp:style>
     </dsp:sp>
-    <dsp:sp modelId="{EAE8C9F8-7856-441B-82D4-E03482573458}">
+    <dsp:sp modelId="{5C45B1D3-2761-4F7C-AA74-625AE9601FF6}">
       <dsp:nvSpPr>
         <dsp:cNvPr id="0" name=""/>
         <dsp:cNvSpPr/>
       </dsp:nvSpPr>
       <dsp:spPr>
         <a:xfrm>
-          <a:off x="2425864" y="994884"/>
+          <a:off x="3051874" y="994884"/>
           <a:ext cx="91440" cy="237987"/>
         </a:xfrm>
         <a:custGeom>
@@ -23250,6 +24702,67 @@
       </dsp:nvSpPr>
       <dsp:spPr>
         <a:xfrm>
+          <a:off x="2678529" y="627556"/>
+          <a:ext cx="626010" cy="108646"/>
+        </a:xfrm>
+        <a:custGeom>
+          <a:avLst/>
+          <a:gdLst/>
+          <a:ahLst/>
+          <a:cxnLst/>
+          <a:rect l="0" t="0" r="0" b="0"/>
+          <a:pathLst>
+            <a:path>
+              <a:moveTo>
+                <a:pt x="0" y="0"/>
+              </a:moveTo>
+              <a:lnTo>
+                <a:pt x="0" y="54323"/>
+              </a:lnTo>
+              <a:lnTo>
+                <a:pt x="626010" y="54323"/>
+              </a:lnTo>
+              <a:lnTo>
+                <a:pt x="626010" y="108646"/>
+              </a:lnTo>
+            </a:path>
+          </a:pathLst>
+        </a:custGeom>
+        <a:noFill/>
+        <a:ln w="25400" cap="flat" cmpd="sng" algn="ctr">
+          <a:solidFill>
+            <a:schemeClr val="accent1">
+              <a:shade val="80000"/>
+              <a:hueOff val="0"/>
+              <a:satOff val="0"/>
+              <a:lumOff val="0"/>
+              <a:alphaOff val="0"/>
+            </a:schemeClr>
+          </a:solidFill>
+          <a:prstDash val="solid"/>
+        </a:ln>
+        <a:effectLst/>
+      </dsp:spPr>
+      <dsp:style>
+        <a:lnRef idx="2">
+          <a:scrgbClr r="0" g="0" b="0"/>
+        </a:lnRef>
+        <a:fillRef idx="0">
+          <a:scrgbClr r="0" g="0" b="0"/>
+        </a:fillRef>
+        <a:effectRef idx="0">
+          <a:scrgbClr r="0" g="0" b="0"/>
+        </a:effectRef>
+        <a:fontRef idx="minor"/>
+      </dsp:style>
+    </dsp:sp>
+    <dsp:sp modelId="{CEF0F181-EEB9-44FE-BF4C-4475CC82A18B}">
+      <dsp:nvSpPr>
+        <dsp:cNvPr id="0" name=""/>
+        <dsp:cNvSpPr/>
+      </dsp:nvSpPr>
+      <dsp:spPr>
+        <a:xfrm>
           <a:off x="2632809" y="627556"/>
           <a:ext cx="91440" cy="108646"/>
         </a:xfrm>
@@ -23266,6 +24779,67 @@
               </a:moveTo>
               <a:lnTo>
                 <a:pt x="45720" y="108646"/>
+              </a:lnTo>
+            </a:path>
+          </a:pathLst>
+        </a:custGeom>
+        <a:noFill/>
+        <a:ln w="25400" cap="flat" cmpd="sng" algn="ctr">
+          <a:solidFill>
+            <a:schemeClr val="accent1">
+              <a:shade val="80000"/>
+              <a:hueOff val="0"/>
+              <a:satOff val="0"/>
+              <a:lumOff val="0"/>
+              <a:alphaOff val="0"/>
+            </a:schemeClr>
+          </a:solidFill>
+          <a:prstDash val="solid"/>
+        </a:ln>
+        <a:effectLst/>
+      </dsp:spPr>
+      <dsp:style>
+        <a:lnRef idx="2">
+          <a:scrgbClr r="0" g="0" b="0"/>
+        </a:lnRef>
+        <a:fillRef idx="0">
+          <a:scrgbClr r="0" g="0" b="0"/>
+        </a:fillRef>
+        <a:effectRef idx="0">
+          <a:scrgbClr r="0" g="0" b="0"/>
+        </a:effectRef>
+        <a:fontRef idx="minor"/>
+      </dsp:style>
+    </dsp:sp>
+    <dsp:sp modelId="{287851E3-65FE-4568-8EDF-46C6A0FA5059}">
+      <dsp:nvSpPr>
+        <dsp:cNvPr id="0" name=""/>
+        <dsp:cNvSpPr/>
+      </dsp:nvSpPr>
+      <dsp:spPr>
+        <a:xfrm>
+          <a:off x="2052519" y="627556"/>
+          <a:ext cx="626010" cy="108646"/>
+        </a:xfrm>
+        <a:custGeom>
+          <a:avLst/>
+          <a:gdLst/>
+          <a:ahLst/>
+          <a:cxnLst/>
+          <a:rect l="0" t="0" r="0" b="0"/>
+          <a:pathLst>
+            <a:path>
+              <a:moveTo>
+                <a:pt x="626010" y="0"/>
+              </a:moveTo>
+              <a:lnTo>
+                <a:pt x="626010" y="54323"/>
+              </a:lnTo>
+              <a:lnTo>
+                <a:pt x="0" y="54323"/>
+              </a:lnTo>
+              <a:lnTo>
+                <a:pt x="0" y="108646"/>
               </a:lnTo>
             </a:path>
           </a:pathLst>
@@ -23507,7 +25081,84 @@
         <a:ext cx="517363" cy="258681"/>
       </dsp:txXfrm>
     </dsp:sp>
-    <dsp:sp modelId="{76390A4D-E4B6-4B90-855C-C28636215DA1}">
+    <dsp:sp modelId="{52848080-70F3-46E4-9A69-B9E1289BECA6}">
+      <dsp:nvSpPr>
+        <dsp:cNvPr id="0" name=""/>
+        <dsp:cNvSpPr/>
+      </dsp:nvSpPr>
+      <dsp:spPr>
+        <a:xfrm>
+          <a:off x="1793837" y="736202"/>
+          <a:ext cx="517363" cy="258681"/>
+        </a:xfrm>
+        <a:prstGeom prst="rect">
+          <a:avLst/>
+        </a:prstGeom>
+        <a:solidFill>
+          <a:schemeClr val="accent1">
+            <a:hueOff val="0"/>
+            <a:satOff val="0"/>
+            <a:lumOff val="0"/>
+            <a:alphaOff val="0"/>
+          </a:schemeClr>
+        </a:solidFill>
+        <a:ln w="25400" cap="flat" cmpd="sng" algn="ctr">
+          <a:solidFill>
+            <a:schemeClr val="lt1">
+              <a:hueOff val="0"/>
+              <a:satOff val="0"/>
+              <a:lumOff val="0"/>
+              <a:alphaOff val="0"/>
+            </a:schemeClr>
+          </a:solidFill>
+          <a:prstDash val="solid"/>
+        </a:ln>
+        <a:effectLst/>
+      </dsp:spPr>
+      <dsp:style>
+        <a:lnRef idx="2">
+          <a:scrgbClr r="0" g="0" b="0"/>
+        </a:lnRef>
+        <a:fillRef idx="1">
+          <a:scrgbClr r="0" g="0" b="0"/>
+        </a:fillRef>
+        <a:effectRef idx="0">
+          <a:scrgbClr r="0" g="0" b="0"/>
+        </a:effectRef>
+        <a:fontRef idx="minor">
+          <a:schemeClr val="lt1"/>
+        </a:fontRef>
+      </dsp:style>
+      <dsp:txBody>
+        <a:bodyPr spcFirstLastPara="0" vert="horz" wrap="square" lIns="5080" tIns="5080" rIns="5080" bIns="5080" numCol="1" spcCol="1270" anchor="ctr" anchorCtr="0">
+          <a:noAutofit/>
+        </a:bodyPr>
+        <a:lstStyle/>
+        <a:p>
+          <a:pPr marL="0" lvl="0" indent="0" algn="ctr" defTabSz="355600">
+            <a:lnSpc>
+              <a:spcPct val="90000"/>
+            </a:lnSpc>
+            <a:spcBef>
+              <a:spcPct val="0"/>
+            </a:spcBef>
+            <a:spcAft>
+              <a:spcPct val="35000"/>
+            </a:spcAft>
+            <a:buNone/>
+          </a:pPr>
+          <a:r>
+            <a:rPr lang="en-GB" sz="800" kern="1200"/>
+            <a:t>Elemet List</a:t>
+          </a:r>
+        </a:p>
+      </dsp:txBody>
+      <dsp:txXfrm>
+        <a:off x="1793837" y="736202"/>
+        <a:ext cx="517363" cy="258681"/>
+      </dsp:txXfrm>
+    </dsp:sp>
+    <dsp:sp modelId="{C4BD58CF-AF77-4DCF-8DAA-ED2E2811D535}">
       <dsp:nvSpPr>
         <dsp:cNvPr id="0" name=""/>
         <dsp:cNvSpPr/>
@@ -23575,7 +25226,7 @@
           </a:pPr>
           <a:r>
             <a:rPr lang="en-GB" sz="800" kern="1200"/>
-            <a:t>Element</a:t>
+            <a:t>Element Dictionanry</a:t>
           </a:r>
         </a:p>
       </dsp:txBody>
@@ -23584,14 +25235,91 @@
         <a:ext cx="517363" cy="258681"/>
       </dsp:txXfrm>
     </dsp:sp>
-    <dsp:sp modelId="{39017B66-1933-421B-A843-A1FE8C848B31}">
+    <dsp:sp modelId="{76390A4D-E4B6-4B90-855C-C28636215DA1}">
       <dsp:nvSpPr>
         <dsp:cNvPr id="0" name=""/>
         <dsp:cNvSpPr/>
       </dsp:nvSpPr>
       <dsp:spPr>
         <a:xfrm>
-          <a:off x="2549188" y="1103530"/>
+          <a:off x="3045857" y="736202"/>
+          <a:ext cx="517363" cy="258681"/>
+        </a:xfrm>
+        <a:prstGeom prst="rect">
+          <a:avLst/>
+        </a:prstGeom>
+        <a:solidFill>
+          <a:schemeClr val="accent1">
+            <a:hueOff val="0"/>
+            <a:satOff val="0"/>
+            <a:lumOff val="0"/>
+            <a:alphaOff val="0"/>
+          </a:schemeClr>
+        </a:solidFill>
+        <a:ln w="25400" cap="flat" cmpd="sng" algn="ctr">
+          <a:solidFill>
+            <a:schemeClr val="lt1">
+              <a:hueOff val="0"/>
+              <a:satOff val="0"/>
+              <a:lumOff val="0"/>
+              <a:alphaOff val="0"/>
+            </a:schemeClr>
+          </a:solidFill>
+          <a:prstDash val="solid"/>
+        </a:ln>
+        <a:effectLst/>
+      </dsp:spPr>
+      <dsp:style>
+        <a:lnRef idx="2">
+          <a:scrgbClr r="0" g="0" b="0"/>
+        </a:lnRef>
+        <a:fillRef idx="1">
+          <a:scrgbClr r="0" g="0" b="0"/>
+        </a:fillRef>
+        <a:effectRef idx="0">
+          <a:scrgbClr r="0" g="0" b="0"/>
+        </a:effectRef>
+        <a:fontRef idx="minor">
+          <a:schemeClr val="lt1"/>
+        </a:fontRef>
+      </dsp:style>
+      <dsp:txBody>
+        <a:bodyPr spcFirstLastPara="0" vert="horz" wrap="square" lIns="5080" tIns="5080" rIns="5080" bIns="5080" numCol="1" spcCol="1270" anchor="ctr" anchorCtr="0">
+          <a:noAutofit/>
+        </a:bodyPr>
+        <a:lstStyle/>
+        <a:p>
+          <a:pPr marL="0" lvl="0" indent="0" algn="ctr" defTabSz="355600">
+            <a:lnSpc>
+              <a:spcPct val="90000"/>
+            </a:lnSpc>
+            <a:spcBef>
+              <a:spcPct val="0"/>
+            </a:spcBef>
+            <a:spcAft>
+              <a:spcPct val="35000"/>
+            </a:spcAft>
+            <a:buNone/>
+          </a:pPr>
+          <a:r>
+            <a:rPr lang="en-GB" sz="800" kern="1200"/>
+            <a:t>Element</a:t>
+          </a:r>
+        </a:p>
+      </dsp:txBody>
+      <dsp:txXfrm>
+        <a:off x="3045857" y="736202"/>
+        <a:ext cx="517363" cy="258681"/>
+      </dsp:txXfrm>
+    </dsp:sp>
+    <dsp:sp modelId="{71E79FBA-D65D-44EC-83BC-2BE9E09C32D3}">
+      <dsp:nvSpPr>
+        <dsp:cNvPr id="0" name=""/>
+        <dsp:cNvSpPr/>
+      </dsp:nvSpPr>
+      <dsp:spPr>
+        <a:xfrm>
+          <a:off x="3175198" y="1103530"/>
           <a:ext cx="517363" cy="258681"/>
         </a:xfrm>
         <a:prstGeom prst="rect">
@@ -23657,7 +25385,7 @@
         </a:p>
       </dsp:txBody>
       <dsp:txXfrm>
-        <a:off x="2549188" y="1103530"/>
+        <a:off x="3175198" y="1103530"/>
         <a:ext cx="517363" cy="258681"/>
       </dsp:txXfrm>
     </dsp:sp>
@@ -23668,7 +25396,7 @@
       </dsp:nvSpPr>
       <dsp:spPr>
         <a:xfrm>
-          <a:off x="2549188" y="1470859"/>
+          <a:off x="3175198" y="1470859"/>
           <a:ext cx="517363" cy="258681"/>
         </a:xfrm>
         <a:prstGeom prst="rect">
@@ -23734,7 +25462,7 @@
         </a:p>
       </dsp:txBody>
       <dsp:txXfrm>
-        <a:off x="2549188" y="1470859"/>
+        <a:off x="3175198" y="1470859"/>
         <a:ext cx="517363" cy="258681"/>
       </dsp:txXfrm>
     </dsp:sp>
@@ -23745,7 +25473,7 @@
       </dsp:nvSpPr>
       <dsp:spPr>
         <a:xfrm>
-          <a:off x="2549188" y="1838187"/>
+          <a:off x="3175198" y="1838187"/>
           <a:ext cx="517363" cy="258681"/>
         </a:xfrm>
         <a:prstGeom prst="rect">
@@ -23811,7 +25539,7 @@
         </a:p>
       </dsp:txBody>
       <dsp:txXfrm>
-        <a:off x="2549188" y="1838187"/>
+        <a:off x="3175198" y="1838187"/>
         <a:ext cx="517363" cy="258681"/>
       </dsp:txXfrm>
     </dsp:sp>
@@ -23822,7 +25550,7 @@
       </dsp:nvSpPr>
       <dsp:spPr>
         <a:xfrm>
-          <a:off x="2549188" y="2205515"/>
+          <a:off x="3175198" y="2205515"/>
           <a:ext cx="517363" cy="258681"/>
         </a:xfrm>
         <a:prstGeom prst="rect">
@@ -23888,7 +25616,7 @@
         </a:p>
       </dsp:txBody>
       <dsp:txXfrm>
-        <a:off x="2549188" y="2205515"/>
+        <a:off x="3175198" y="2205515"/>
         <a:ext cx="517363" cy="258681"/>
       </dsp:txXfrm>
     </dsp:sp>
@@ -23899,7 +25627,7 @@
       </dsp:nvSpPr>
       <dsp:spPr>
         <a:xfrm>
-          <a:off x="2549188" y="2572843"/>
+          <a:off x="3175198" y="2572843"/>
           <a:ext cx="517363" cy="258681"/>
         </a:xfrm>
         <a:prstGeom prst="rect">
@@ -23965,7 +25693,7 @@
         </a:p>
       </dsp:txBody>
       <dsp:txXfrm>
-        <a:off x="2549188" y="2572843"/>
+        <a:off x="3175198" y="2572843"/>
         <a:ext cx="517363" cy="258681"/>
       </dsp:txXfrm>
     </dsp:sp>
@@ -23976,7 +25704,7 @@
       </dsp:nvSpPr>
       <dsp:spPr>
         <a:xfrm>
-          <a:off x="2549188" y="2940172"/>
+          <a:off x="3175198" y="2940172"/>
           <a:ext cx="517363" cy="258681"/>
         </a:xfrm>
         <a:prstGeom prst="rect">
@@ -24042,7 +25770,7 @@
         </a:p>
       </dsp:txBody>
       <dsp:txXfrm>
-        <a:off x="2549188" y="2940172"/>
+        <a:off x="3175198" y="2940172"/>
         <a:ext cx="517363" cy="258681"/>
       </dsp:txXfrm>
     </dsp:sp>

</xml_diff>